<commit_message>
add final verions of report
</commit_message>
<xml_diff>
--- a/Finance_ML/ML_finance_raport.docx
+++ b/Finance_ML/ML_finance_raport.docx
@@ -3,8 +3,30 @@
 <w:document xmlns:wpc="http://schemas.microsoft.com/office/word/2010/wordprocessingCanvas" xmlns:cx="http://schemas.microsoft.com/office/drawing/2014/chartex" xmlns:cx1="http://schemas.microsoft.com/office/drawing/2015/9/8/chartex" xmlns:cx2="http://schemas.microsoft.com/office/drawing/2015/10/21/chartex" xmlns:cx3="http://schemas.microsoft.com/office/drawing/2016/5/9/chartex" xmlns:cx4="http://schemas.microsoft.com/office/drawing/2016/5/10/chartex" xmlns:cx5="http://schemas.microsoft.com/office/drawing/2016/5/11/chartex" xmlns:cx6="http://schemas.microsoft.com/office/drawing/2016/5/12/chartex" xmlns:cx7="http://schemas.microsoft.com/office/drawing/2016/5/13/chartex" xmlns:cx8="http://schemas.microsoft.com/office/drawing/2016/5/14/chartex" xmlns:mc="http://schemas.openxmlformats.org/markup-compatibility/2006" xmlns:aink="http://schemas.microsoft.com/office/drawing/2016/ink" xmlns:am3d="http://schemas.microsoft.com/office/drawing/2017/model3d" xmlns:o="urn:schemas-microsoft-com:office:office" xmlns:oel="http://schemas.microsoft.com/office/2019/extlst" xmlns:r="http://schemas.openxmlformats.org/officeDocument/2006/relationships" xmlns:m="http://schemas.openxmlformats.org/officeDocument/2006/math" xmlns:v="urn:schemas-microsoft-com:vml" xmlns:wp14="http://schemas.microsoft.com/office/word/2010/wordprocessingDrawing" xmlns:wp="http://schemas.openxmlformats.org/drawingml/2006/wordprocessingDrawing" xmlns:w10="urn:schemas-microsoft-com:office:word" xmlns:w="http://schemas.openxmlformats.org/wordprocessingml/2006/main" xmlns:w14="http://schemas.microsoft.com/office/word/2010/wordml" xmlns:w15="http://schemas.microsoft.com/office/word/2012/wordml" xmlns:w16cex="http://schemas.microsoft.com/office/word/2018/wordml/cex" xmlns:w16cid="http://schemas.microsoft.com/office/word/2016/wordml/cid" xmlns:w16="http://schemas.microsoft.com/office/word/2018/wordml" xmlns:w16sdtdh="http://schemas.microsoft.com/office/word/2020/wordml/sdtdatahash" xmlns:w16se="http://schemas.microsoft.com/office/word/2015/wordml/symex" xmlns:wpg="http://schemas.microsoft.com/office/word/2010/wordprocessingGroup" xmlns:wpi="http://schemas.microsoft.com/office/word/2010/wordprocessingInk" xmlns:wne="http://schemas.microsoft.com/office/word/2006/wordml" xmlns:wps="http://schemas.microsoft.com/office/word/2010/wordprocessingShape" mc:Ignorable="w14 w15 w16se w16cid w16 w16cex w16sdtdh wp14">
   <w:body>
     <w:p>
+      <w:pPr>
+        <w:pStyle w:val="Nagwek2"/>
+      </w:pPr>
       <w:r>
         <w:t>Pobieranie danych</w:t>
+      </w:r>
+    </w:p>
+    <w:p>
+      <w:pPr>
+        <w:jc w:val="both"/>
+      </w:pPr>
+      <w:r>
+        <w:t xml:space="preserve">Dane zostały pobrane w sposób automatyczny z wykorzystaniem biblioteki </w:t>
+      </w:r>
+      <w:proofErr w:type="spellStart"/>
+      <w:r>
+        <w:t>yfinance</w:t>
+      </w:r>
+      <w:proofErr w:type="spellEnd"/>
+      <w:r>
+        <w:t xml:space="preserve">. Dla każdego z okresów, w których dla danych spółek zostały opracowane oceny eksperckie obliczono stopy zwrotu korzystając z wartości akcji na ten dzień i na dzień za 1,3,6, oraz 12 miesięcy. W przypadku, gdy przyszłe dane nie były dostępne (np. ze względu na dzień, w którym giełda jest zamknięta) to zwroty liczono wykorzystując dane najbliższe </w:t>
+      </w:r>
+      <w:r>
+        <w:t>dacie, na którym wartość akcji była potrzebna.</w:t>
       </w:r>
     </w:p>
     <w:p>
@@ -109,6 +131,7 @@
         <w:pStyle w:val="Nagwek2"/>
       </w:pPr>
       <w:r>
+        <w:lastRenderedPageBreak/>
         <w:t>Jaki procent spółek posiada braki w ocenach?</w:t>
       </w:r>
     </w:p>
@@ -180,7 +203,6 @@
         <w:jc w:val="both"/>
       </w:pPr>
       <w:r>
-        <w:lastRenderedPageBreak/>
         <w:t>Natomiast po usunięciu spółek, które ani razu nie zostały ocenione przez ekspertów okazało się, że wszystkie pozostałych dostępne są przynajmniej częściowe informacje o zwrotach.</w:t>
       </w:r>
     </w:p>
@@ -303,6 +325,7 @@
         <w:rPr>
           <w:noProof/>
         </w:rPr>
+        <w:lastRenderedPageBreak/>
         <w:drawing>
           <wp:inline distT="0" distB="0" distL="0" distR="0" wp14:anchorId="632C9018" wp14:editId="13648B6B">
             <wp:extent cx="5749925" cy="2576195"/>
@@ -371,7 +394,6 @@
         <w:rPr>
           <w:noProof/>
         </w:rPr>
-        <w:lastRenderedPageBreak/>
         <w:drawing>
           <wp:inline distT="0" distB="0" distL="0" distR="0" wp14:anchorId="05DD5340" wp14:editId="1166B38F">
             <wp:extent cx="5749925" cy="2576195"/>
@@ -464,6 +486,7 @@
         <w:rPr>
           <w:noProof/>
         </w:rPr>
+        <w:lastRenderedPageBreak/>
         <w:drawing>
           <wp:inline distT="0" distB="0" distL="0" distR="0" wp14:anchorId="2C9B7D91" wp14:editId="2F393E63">
             <wp:extent cx="3138985" cy="2069977"/>
@@ -518,6 +541,565 @@
       <w:pPr>
         <w:pStyle w:val="Nagwek1"/>
       </w:pPr>
+      <w:r>
+        <w:t>Sposób wyboru modelu</w:t>
+      </w:r>
+      <w:r>
+        <w:t xml:space="preserve"> i wykorzystywane miary</w:t>
+      </w:r>
+    </w:p>
+    <w:p>
+      <w:pPr>
+        <w:pStyle w:val="Nagwek2"/>
+      </w:pPr>
+      <w:proofErr w:type="spellStart"/>
+      <w:r>
+        <w:t>Mean</w:t>
+      </w:r>
+      <w:proofErr w:type="spellEnd"/>
+      <w:r>
+        <w:t xml:space="preserve"> residua </w:t>
+      </w:r>
+      <w:proofErr w:type="spellStart"/>
+      <w:r>
+        <w:t>deviance</w:t>
+      </w:r>
+      <w:proofErr w:type="spellEnd"/>
+    </w:p>
+    <w:p/>
+    <w:p>
+      <w:pPr>
+        <w:spacing w:after="0" w:line="240" w:lineRule="auto"/>
+        <w:jc w:val="center"/>
+        <w:rPr>
+          <w:rFonts w:ascii="Times New Roman" w:eastAsia="Times New Roman" w:hAnsi="Times New Roman" w:cs="Times New Roman"/>
+          <w:sz w:val="24"/>
+          <w:szCs w:val="24"/>
+          <w:lang w:eastAsia="pl-PL"/>
+        </w:rPr>
+      </w:pPr>
+      <w:r>
+        <w:rPr>
+          <w:rFonts w:ascii="Arial" w:eastAsia="Times New Roman" w:hAnsi="Arial" w:cs="Arial"/>
+          <w:noProof/>
+          <w:color w:val="000000"/>
+          <w:bdr w:val="none" w:sz="0" w:space="0" w:color="auto" w:frame="1"/>
+          <w:lang w:eastAsia="pl-PL"/>
+        </w:rPr>
+        <w:drawing>
+          <wp:inline distT="0" distB="0" distL="0" distR="0" wp14:anchorId="1F927632" wp14:editId="50CD3255">
+            <wp:extent cx="3557270" cy="401955"/>
+            <wp:effectExtent l="0" t="0" r="5080" b="0"/>
+            <wp:docPr id="1" name="Obraz 1"/>
+            <wp:cNvGraphicFramePr>
+              <a:graphicFrameLocks xmlns:a="http://schemas.openxmlformats.org/drawingml/2006/main" noChangeAspect="1"/>
+            </wp:cNvGraphicFramePr>
+            <a:graphic xmlns:a="http://schemas.openxmlformats.org/drawingml/2006/main">
+              <a:graphicData uri="http://schemas.openxmlformats.org/drawingml/2006/picture">
+                <pic:pic xmlns:pic="http://schemas.openxmlformats.org/drawingml/2006/picture">
+                  <pic:nvPicPr>
+                    <pic:cNvPr id="0" name="Picture 2"/>
+                    <pic:cNvPicPr>
+                      <a:picLocks noChangeAspect="1" noChangeArrowheads="1"/>
+                    </pic:cNvPicPr>
+                  </pic:nvPicPr>
+                  <pic:blipFill>
+                    <a:blip r:embed="rId9">
+                      <a:extLst>
+                        <a:ext uri="{28A0092B-C50C-407E-A947-70E740481C1C}">
+                          <a14:useLocalDpi xmlns:a14="http://schemas.microsoft.com/office/drawing/2010/main" val="0"/>
+                        </a:ext>
+                      </a:extLst>
+                    </a:blip>
+                    <a:srcRect/>
+                    <a:stretch>
+                      <a:fillRect/>
+                    </a:stretch>
+                  </pic:blipFill>
+                  <pic:spPr bwMode="auto">
+                    <a:xfrm>
+                      <a:off x="0" y="0"/>
+                      <a:ext cx="3557270" cy="401955"/>
+                    </a:xfrm>
+                    <a:prstGeom prst="rect">
+                      <a:avLst/>
+                    </a:prstGeom>
+                    <a:noFill/>
+                    <a:ln>
+                      <a:noFill/>
+                    </a:ln>
+                  </pic:spPr>
+                </pic:pic>
+              </a:graphicData>
+            </a:graphic>
+          </wp:inline>
+        </w:drawing>
+      </w:r>
+    </w:p>
+    <w:p>
+      <w:pPr>
+        <w:spacing w:after="0" w:line="240" w:lineRule="auto"/>
+        <w:rPr>
+          <w:rFonts w:ascii="Times New Roman" w:eastAsia="Times New Roman" w:hAnsi="Times New Roman" w:cs="Times New Roman"/>
+          <w:sz w:val="24"/>
+          <w:szCs w:val="24"/>
+          <w:lang w:eastAsia="pl-PL"/>
+        </w:rPr>
+      </w:pPr>
+    </w:p>
+    <w:p>
+      <w:pPr>
+        <w:jc w:val="both"/>
+      </w:pPr>
+      <w:proofErr w:type="spellStart"/>
+      <w:r>
+        <w:t>Dewiancja</w:t>
+      </w:r>
+      <w:proofErr w:type="spellEnd"/>
+      <w:r>
+        <w:t xml:space="preserve"> reszt opisuje jak dobrze zmienna objaśniana może zostać </w:t>
+      </w:r>
+      <w:proofErr w:type="spellStart"/>
+      <w:r>
+        <w:t>zaprognozwana</w:t>
+      </w:r>
+      <w:proofErr w:type="spellEnd"/>
+      <w:r>
+        <w:t xml:space="preserve"> przez model z określoną liczbą zmiennych objaśniających. Im niższa wartość tym lepiej model przewiduję wartość zmiennej objaśnianej. Zmienna ta porównuje logarytm funkcji prawdopo</w:t>
+      </w:r>
+      <w:r>
+        <w:t>dobieństwa</w:t>
+      </w:r>
+      <w:r>
+        <w:t xml:space="preserve"> naszego modelu do modelu </w:t>
+      </w:r>
+      <w:r>
+        <w:t>teoretycznego</w:t>
+      </w:r>
+      <w:r>
+        <w:t xml:space="preserve"> (np. Modelu Poissona). </w:t>
+      </w:r>
+    </w:p>
+    <w:p>
+      <w:pPr>
+        <w:pStyle w:val="Nagwek2"/>
+        <w:rPr>
+          <w:rFonts w:eastAsia="Times New Roman"/>
+          <w:lang w:eastAsia="pl-PL"/>
+        </w:rPr>
+      </w:pPr>
+      <w:r>
+        <w:rPr>
+          <w:rFonts w:eastAsia="Times New Roman"/>
+          <w:lang w:eastAsia="pl-PL"/>
+        </w:rPr>
+        <w:t>MSE</w:t>
+      </w:r>
+    </w:p>
+    <w:p>
+      <w:pPr>
+        <w:pStyle w:val="NormalnyWeb"/>
+        <w:spacing w:before="0" w:beforeAutospacing="0" w:after="0" w:afterAutospacing="0"/>
+        <w:jc w:val="center"/>
+      </w:pPr>
+      <w:r>
+        <w:rPr>
+          <w:rFonts w:ascii="Arial" w:hAnsi="Arial" w:cs="Arial"/>
+          <w:noProof/>
+          <w:color w:val="000000"/>
+          <w:sz w:val="22"/>
+          <w:szCs w:val="22"/>
+          <w:bdr w:val="none" w:sz="0" w:space="0" w:color="auto" w:frame="1"/>
+        </w:rPr>
+        <w:drawing>
+          <wp:inline distT="0" distB="0" distL="0" distR="0" wp14:anchorId="6C598D4E" wp14:editId="6B306FFE">
+            <wp:extent cx="2070100" cy="532765"/>
+            <wp:effectExtent l="0" t="0" r="6350" b="635"/>
+            <wp:docPr id="6" name="Obraz 6" descr="Obraz zawierający tekst, zegarek, zegar&#10;&#10;Opis wygenerowany automatycznie"/>
+            <wp:cNvGraphicFramePr>
+              <a:graphicFrameLocks xmlns:a="http://schemas.openxmlformats.org/drawingml/2006/main" noChangeAspect="1"/>
+            </wp:cNvGraphicFramePr>
+            <a:graphic xmlns:a="http://schemas.openxmlformats.org/drawingml/2006/main">
+              <a:graphicData uri="http://schemas.openxmlformats.org/drawingml/2006/picture">
+                <pic:pic xmlns:pic="http://schemas.openxmlformats.org/drawingml/2006/picture">
+                  <pic:nvPicPr>
+                    <pic:cNvPr id="6" name="Obraz 6" descr="Obraz zawierający tekst, zegarek, zegar&#10;&#10;Opis wygenerowany automatycznie"/>
+                    <pic:cNvPicPr>
+                      <a:picLocks noChangeAspect="1" noChangeArrowheads="1"/>
+                    </pic:cNvPicPr>
+                  </pic:nvPicPr>
+                  <pic:blipFill>
+                    <a:blip r:embed="rId10">
+                      <a:extLst>
+                        <a:ext uri="{28A0092B-C50C-407E-A947-70E740481C1C}">
+                          <a14:useLocalDpi xmlns:a14="http://schemas.microsoft.com/office/drawing/2010/main" val="0"/>
+                        </a:ext>
+                      </a:extLst>
+                    </a:blip>
+                    <a:srcRect/>
+                    <a:stretch>
+                      <a:fillRect/>
+                    </a:stretch>
+                  </pic:blipFill>
+                  <pic:spPr bwMode="auto">
+                    <a:xfrm>
+                      <a:off x="0" y="0"/>
+                      <a:ext cx="2070100" cy="532765"/>
+                    </a:xfrm>
+                    <a:prstGeom prst="rect">
+                      <a:avLst/>
+                    </a:prstGeom>
+                    <a:noFill/>
+                    <a:ln>
+                      <a:noFill/>
+                    </a:ln>
+                  </pic:spPr>
+                </pic:pic>
+              </a:graphicData>
+            </a:graphic>
+          </wp:inline>
+        </w:drawing>
+      </w:r>
+    </w:p>
+    <w:p>
+      <w:pPr>
+        <w:jc w:val="both"/>
+      </w:pPr>
+      <w:r>
+        <w:t>Jedna z najczęściej wykorzystywanych funkcji kosztu. MSE oznacza “</w:t>
+      </w:r>
+      <w:proofErr w:type="spellStart"/>
+      <w:r>
+        <w:t>mean</w:t>
+      </w:r>
+      <w:proofErr w:type="spellEnd"/>
+      <w:r>
+        <w:t xml:space="preserve"> </w:t>
+      </w:r>
+      <w:proofErr w:type="spellStart"/>
+      <w:r>
+        <w:t>square</w:t>
+      </w:r>
+      <w:proofErr w:type="spellEnd"/>
+      <w:r>
+        <w:t xml:space="preserve"> error”, a więc średni błąd </w:t>
+      </w:r>
+      <w:proofErr w:type="spellStart"/>
+      <w:r>
+        <w:t>kwardatowy</w:t>
+      </w:r>
+      <w:proofErr w:type="spellEnd"/>
+      <w:r>
+        <w:t xml:space="preserve">. Powodem dla którego metoda ta jest tak często wykorzystywana jest fakt iż daje nam nieobciążony i efektywny estymator. W żadnym razie nie oznacza to jednak, że jest to "najlepsza" funkcja celu. Jedną z jej podstawowych i najważniejszych wad jest fakt iż "przywiązuje zbyt dużą wagę" wartościom odstającym (ang. </w:t>
+      </w:r>
+      <w:proofErr w:type="spellStart"/>
+      <w:r>
+        <w:t>outliers</w:t>
+      </w:r>
+      <w:proofErr w:type="spellEnd"/>
+      <w:r>
+        <w:t>).</w:t>
+      </w:r>
+    </w:p>
+    <w:p>
+      <w:pPr>
+        <w:pStyle w:val="Nagwek2"/>
+      </w:pPr>
+      <w:r>
+        <w:t>RMSE</w:t>
+      </w:r>
+    </w:p>
+    <w:p>
+      <w:pPr>
+        <w:jc w:val="both"/>
+      </w:pPr>
+      <w:r>
+        <w:t>Jest to pierwiastek z MSE (r pochodzi od angielskiego “</w:t>
+      </w:r>
+      <w:proofErr w:type="spellStart"/>
+      <w:r>
+        <w:t>root</w:t>
+      </w:r>
+      <w:proofErr w:type="spellEnd"/>
+      <w:r>
+        <w:t xml:space="preserve">”). Reprezentuje </w:t>
+      </w:r>
+      <w:r>
+        <w:t>pierwiastek</w:t>
+      </w:r>
+      <w:r>
+        <w:t xml:space="preserve"> z drugiego </w:t>
+      </w:r>
+      <w:r>
+        <w:t>momentu</w:t>
+      </w:r>
+      <w:r>
+        <w:t xml:space="preserve"> próbkowania różnic między wartościami przewidywanymi a wartościami obserwowanymi. Z racji na pierwiastek jest zawsze dodatni. Wartość 0 oznacza </w:t>
+      </w:r>
+      <w:r>
+        <w:t>idealne</w:t>
+      </w:r>
+      <w:r>
+        <w:t xml:space="preserve"> dopasowanie do danych (w praktyce niespotykana). Im mniejsze wartości tym lepiej dla modelu. Miara jest zależna od względnej skali użytych liczb, więc musimy </w:t>
+      </w:r>
+      <w:r>
+        <w:t>porównywać</w:t>
+      </w:r>
+      <w:r>
+        <w:t xml:space="preserve"> te same zestawy danych.</w:t>
+      </w:r>
+    </w:p>
+    <w:p>
+      <w:pPr>
+        <w:pStyle w:val="Nagwek2"/>
+      </w:pPr>
+      <w:r>
+        <w:t>MAE</w:t>
+      </w:r>
+    </w:p>
+    <w:p>
+      <w:pPr>
+        <w:spacing w:after="0" w:line="240" w:lineRule="auto"/>
+        <w:jc w:val="center"/>
+        <w:rPr>
+          <w:rFonts w:ascii="Times New Roman" w:eastAsia="Times New Roman" w:hAnsi="Times New Roman" w:cs="Times New Roman"/>
+          <w:sz w:val="24"/>
+          <w:szCs w:val="24"/>
+          <w:lang w:eastAsia="pl-PL"/>
+        </w:rPr>
+      </w:pPr>
+      <w:r>
+        <w:rPr>
+          <w:rFonts w:ascii="Arial" w:eastAsia="Times New Roman" w:hAnsi="Arial" w:cs="Arial"/>
+          <w:noProof/>
+          <w:color w:val="000000"/>
+          <w:bdr w:val="none" w:sz="0" w:space="0" w:color="auto" w:frame="1"/>
+          <w:lang w:eastAsia="pl-PL"/>
+        </w:rPr>
+        <w:drawing>
+          <wp:inline distT="0" distB="0" distL="0" distR="0" wp14:anchorId="3EC63B81" wp14:editId="79CF8FE4">
+            <wp:extent cx="2793365" cy="542925"/>
+            <wp:effectExtent l="0" t="0" r="6985" b="9525"/>
+            <wp:docPr id="10" name="Obraz 10"/>
+            <wp:cNvGraphicFramePr>
+              <a:graphicFrameLocks xmlns:a="http://schemas.openxmlformats.org/drawingml/2006/main" noChangeAspect="1"/>
+            </wp:cNvGraphicFramePr>
+            <a:graphic xmlns:a="http://schemas.openxmlformats.org/drawingml/2006/main">
+              <a:graphicData uri="http://schemas.openxmlformats.org/drawingml/2006/picture">
+                <pic:pic xmlns:pic="http://schemas.openxmlformats.org/drawingml/2006/picture">
+                  <pic:nvPicPr>
+                    <pic:cNvPr id="0" name="Picture 8"/>
+                    <pic:cNvPicPr>
+                      <a:picLocks noChangeAspect="1" noChangeArrowheads="1"/>
+                    </pic:cNvPicPr>
+                  </pic:nvPicPr>
+                  <pic:blipFill>
+                    <a:blip r:embed="rId11">
+                      <a:extLst>
+                        <a:ext uri="{28A0092B-C50C-407E-A947-70E740481C1C}">
+                          <a14:useLocalDpi xmlns:a14="http://schemas.microsoft.com/office/drawing/2010/main" val="0"/>
+                        </a:ext>
+                      </a:extLst>
+                    </a:blip>
+                    <a:srcRect/>
+                    <a:stretch>
+                      <a:fillRect/>
+                    </a:stretch>
+                  </pic:blipFill>
+                  <pic:spPr bwMode="auto">
+                    <a:xfrm>
+                      <a:off x="0" y="0"/>
+                      <a:ext cx="2793365" cy="542925"/>
+                    </a:xfrm>
+                    <a:prstGeom prst="rect">
+                      <a:avLst/>
+                    </a:prstGeom>
+                    <a:noFill/>
+                    <a:ln>
+                      <a:noFill/>
+                    </a:ln>
+                  </pic:spPr>
+                </pic:pic>
+              </a:graphicData>
+            </a:graphic>
+          </wp:inline>
+        </w:drawing>
+      </w:r>
+    </w:p>
+    <w:p>
+      <w:pPr>
+        <w:jc w:val="both"/>
+      </w:pPr>
+      <w:r>
+        <w:t>Jest to średni błąd bezwzględny (“</w:t>
+      </w:r>
+      <w:proofErr w:type="spellStart"/>
+      <w:r>
+        <w:t>mean</w:t>
+      </w:r>
+      <w:proofErr w:type="spellEnd"/>
+      <w:r>
+        <w:t xml:space="preserve"> </w:t>
+      </w:r>
+      <w:proofErr w:type="spellStart"/>
+      <w:r>
+        <w:t>absolute</w:t>
+      </w:r>
+      <w:proofErr w:type="spellEnd"/>
+      <w:r>
+        <w:t xml:space="preserve"> error”). Wartość 0 oznacza </w:t>
+      </w:r>
+      <w:r>
+        <w:t>idealne</w:t>
+      </w:r>
+      <w:r>
+        <w:t xml:space="preserve"> dopasowanie do danych (w praktyce niespotykana).W porównaniu do wartości błędu średniokwadratowego, ta miara dopasowania jest mniej czuła na wartości odstające, to znaczy wyjątkowo duże wartości błędu będą </w:t>
+      </w:r>
+      <w:r>
+        <w:lastRenderedPageBreak/>
+        <w:t xml:space="preserve">wpływać na wartość MAE w mniejszym stopniu niż na wartość MSE. Jest popularny w praktyce </w:t>
+      </w:r>
+      <w:r>
+        <w:t>prognozowania</w:t>
+      </w:r>
+      <w:r>
+        <w:t xml:space="preserve"> biznesowego z racji na intuicyjną, prostą interpretację.</w:t>
+      </w:r>
+    </w:p>
+    <w:p>
+      <w:pPr>
+        <w:pStyle w:val="Nagwek2"/>
+      </w:pPr>
+      <w:r>
+        <w:t>RMSE</w:t>
+      </w:r>
+    </w:p>
+    <w:p>
+      <w:pPr>
+        <w:spacing w:after="0" w:line="240" w:lineRule="auto"/>
+        <w:rPr>
+          <w:rFonts w:ascii="Times New Roman" w:eastAsia="Times New Roman" w:hAnsi="Times New Roman" w:cs="Times New Roman"/>
+          <w:sz w:val="24"/>
+          <w:szCs w:val="24"/>
+          <w:lang w:eastAsia="pl-PL"/>
+        </w:rPr>
+      </w:pPr>
+      <w:r>
+        <w:rPr>
+          <w:rFonts w:ascii="Arial" w:eastAsia="Times New Roman" w:hAnsi="Arial" w:cs="Arial"/>
+          <w:noProof/>
+          <w:color w:val="000000"/>
+          <w:bdr w:val="none" w:sz="0" w:space="0" w:color="auto" w:frame="1"/>
+          <w:lang w:eastAsia="pl-PL"/>
+        </w:rPr>
+        <w:drawing>
+          <wp:inline distT="0" distB="0" distL="0" distR="0" wp14:anchorId="438CAC87" wp14:editId="06C39E00">
+            <wp:extent cx="5607050" cy="2009775"/>
+            <wp:effectExtent l="0" t="0" r="0" b="9525"/>
+            <wp:docPr id="11" name="Obraz 11"/>
+            <wp:cNvGraphicFramePr>
+              <a:graphicFrameLocks xmlns:a="http://schemas.openxmlformats.org/drawingml/2006/main" noChangeAspect="1"/>
+            </wp:cNvGraphicFramePr>
+            <a:graphic xmlns:a="http://schemas.openxmlformats.org/drawingml/2006/main">
+              <a:graphicData uri="http://schemas.openxmlformats.org/drawingml/2006/picture">
+                <pic:pic xmlns:pic="http://schemas.openxmlformats.org/drawingml/2006/picture">
+                  <pic:nvPicPr>
+                    <pic:cNvPr id="0" name="Picture 6"/>
+                    <pic:cNvPicPr>
+                      <a:picLocks noChangeAspect="1" noChangeArrowheads="1"/>
+                    </pic:cNvPicPr>
+                  </pic:nvPicPr>
+                  <pic:blipFill>
+                    <a:blip r:embed="rId12">
+                      <a:extLst>
+                        <a:ext uri="{28A0092B-C50C-407E-A947-70E740481C1C}">
+                          <a14:useLocalDpi xmlns:a14="http://schemas.microsoft.com/office/drawing/2010/main" val="0"/>
+                        </a:ext>
+                      </a:extLst>
+                    </a:blip>
+                    <a:srcRect/>
+                    <a:stretch>
+                      <a:fillRect/>
+                    </a:stretch>
+                  </pic:blipFill>
+                  <pic:spPr bwMode="auto">
+                    <a:xfrm>
+                      <a:off x="0" y="0"/>
+                      <a:ext cx="5607050" cy="2009775"/>
+                    </a:xfrm>
+                    <a:prstGeom prst="rect">
+                      <a:avLst/>
+                    </a:prstGeom>
+                    <a:noFill/>
+                    <a:ln>
+                      <a:noFill/>
+                    </a:ln>
+                  </pic:spPr>
+                </pic:pic>
+              </a:graphicData>
+            </a:graphic>
+          </wp:inline>
+        </w:drawing>
+      </w:r>
+    </w:p>
+    <w:p>
+      <w:pPr>
+        <w:spacing w:after="0" w:line="240" w:lineRule="auto"/>
+        <w:jc w:val="both"/>
+        <w:rPr>
+          <w:rFonts w:eastAsia="Times New Roman" w:cstheme="minorHAnsi"/>
+          <w:sz w:val="24"/>
+          <w:szCs w:val="24"/>
+          <w:lang w:eastAsia="pl-PL"/>
+        </w:rPr>
+      </w:pPr>
+    </w:p>
+    <w:p>
+      <w:pPr>
+        <w:jc w:val="both"/>
+      </w:pPr>
+      <w:r>
+        <w:t xml:space="preserve">Miara podobna do RMSE, przy czym zakłada transformację </w:t>
+      </w:r>
+      <w:r>
+        <w:t>logarytmiczną</w:t>
+      </w:r>
+      <w:r>
+        <w:t xml:space="preserve"> wartości prognozowanych i wartości zaobserwowanych w danych. Dodanie jedynki (do predykcji i danych </w:t>
+      </w:r>
+      <w:r>
+        <w:t>właściwych</w:t>
+      </w:r>
+      <w:r>
+        <w:t xml:space="preserve">) jest uwzględnione by uniknąć logarytmów naturalnych z zera. Jeżeli wartości są ujemne to korzystanie z tej funkcji nie ma sensu (z racji na naturę logarytmów). </w:t>
+      </w:r>
+      <w:r>
+        <w:t>Funkcja</w:t>
+      </w:r>
+      <w:r>
+        <w:t xml:space="preserve"> dobrze sprawdza się jeżeli cel rośnie wykładniczo, zwracamy uwagę na wzrosty procentowe, a nie absolutne, posiadamy duży rozstęp w zmiennej celu, nie chcemy karać za duże różnice, gdy dane i predykcje są dużymi liczbami, chcemy bardziej karać wartości niedoszacowane (w stosunku do przeszacowanych). </w:t>
+      </w:r>
+    </w:p>
+    <w:p/>
+    <w:p>
+      <w:pPr>
+        <w:pStyle w:val="Nagwek2"/>
+      </w:pPr>
+      <w:r>
+        <w:t>R^2</w:t>
+      </w:r>
+    </w:p>
+    <w:p/>
+    <w:p>
+      <w:pPr>
+        <w:jc w:val="both"/>
+      </w:pPr>
+      <w:r>
+        <w:t>Współczynnik</w:t>
+      </w:r>
+      <w:r>
+        <w:t xml:space="preserve"> determinacji, informuję o tym jaka część zmienności (wariancji) zmiennej objaśnianej w próbie pokrywa się z korelacjami ze zmiennymi zawartymi w modelu. Używany w modelach regresji. Ustandaryzowany, przyjmuję wartości z przedziału [0, 1], im większy tym model lepiej dopasowany do danych. Jego wartości najczęściej są wyrażane w procentach.</w:t>
+      </w:r>
     </w:p>
     <w:p>
       <w:pPr>
@@ -528,6 +1110,9 @@
       </w:r>
     </w:p>
     <w:p>
+      <w:pPr>
+        <w:jc w:val="both"/>
+      </w:pPr>
       <w:r>
         <w:t xml:space="preserve">Jako model do przeprowadzenie benchmarku wybrano najprostszy wariat z metod wchodzących w skład uogólnionych modeli liniowych (ang. </w:t>
       </w:r>
@@ -593,7 +1178,7 @@
                     </pic:cNvPicPr>
                   </pic:nvPicPr>
                   <pic:blipFill>
-                    <a:blip r:embed="rId9">
+                    <a:blip r:embed="rId13">
                       <a:extLst>
                         <a:ext uri="{28A0092B-C50C-407E-A947-70E740481C1C}">
                           <a14:useLocalDpi xmlns:a14="http://schemas.microsoft.com/office/drawing/2010/main" val="0"/>
@@ -648,7 +1233,7 @@
                     </pic:cNvPicPr>
                   </pic:nvPicPr>
                   <pic:blipFill>
-                    <a:blip r:embed="rId10">
+                    <a:blip r:embed="rId14">
                       <a:extLst>
                         <a:ext uri="{28A0092B-C50C-407E-A947-70E740481C1C}">
                           <a14:useLocalDpi xmlns:a14="http://schemas.microsoft.com/office/drawing/2010/main" val="0"/>
@@ -691,10 +1276,2199 @@
     </w:p>
     <w:p>
       <w:pPr>
+        <w:pStyle w:val="Nagwek2"/>
+      </w:pPr>
+      <w:r>
+        <w:t xml:space="preserve"> </w:t>
+      </w:r>
+      <w:proofErr w:type="spellStart"/>
+      <w:r>
+        <w:t>Generalized</w:t>
+      </w:r>
+      <w:proofErr w:type="spellEnd"/>
+      <w:r>
+        <w:t xml:space="preserve"> </w:t>
+      </w:r>
+      <w:proofErr w:type="spellStart"/>
+      <w:r>
+        <w:t>Linear</w:t>
+      </w:r>
+      <w:proofErr w:type="spellEnd"/>
+      <w:r>
+        <w:t xml:space="preserve"> </w:t>
+      </w:r>
+      <w:proofErr w:type="spellStart"/>
+      <w:r>
+        <w:t>Models</w:t>
+      </w:r>
+      <w:proofErr w:type="spellEnd"/>
+      <w:r>
+        <w:t xml:space="preserve"> </w:t>
+      </w:r>
+      <w:r>
+        <w:t>(</w:t>
+      </w:r>
+      <w:r>
+        <w:t>GLM).</w:t>
+      </w:r>
+    </w:p>
+    <w:p>
+      <w:pPr>
+        <w:jc w:val="both"/>
+        <w:rPr>
+          <w:rStyle w:val="tojvnm2t"/>
+        </w:rPr>
+      </w:pPr>
+      <w:r>
+        <w:rPr>
+          <w:rStyle w:val="tojvnm2t"/>
+        </w:rPr>
+        <w:t xml:space="preserve">Uogólnione modele liniowe (GLM) szacują modele regresji dla zmiennych podążających za rozkładem wykładniczym. Oprócz rozkładu normalnego, obejmują one rozkłady Poissona, dwumianowy i gamma. Każdy z nich służy innym celom i w zależności od wyboru funkcji dystrybucji i łącza może być używany zarówno do przewidywania lub klasyfikacji. </w:t>
+      </w:r>
+    </w:p>
+    <w:p>
+      <w:pPr>
+        <w:jc w:val="both"/>
+        <w:rPr>
+          <w:rStyle w:val="tojvnm2t"/>
+        </w:rPr>
+      </w:pPr>
+      <w:r>
+        <w:rPr>
+          <w:rStyle w:val="tojvnm2t"/>
+        </w:rPr>
+        <w:t xml:space="preserve">GLM obsługuje zarówno klasyfikację binarną, jak i wielomianową. W przypadku klasyfikacji binarnej kolumna odpowiedzi może mieć tylko dwa poziomy; w przypadku klasyfikacji wielomianowej kolumna odpowiedzi będzie miała więcej niż dwa poziomy. </w:t>
+      </w:r>
+    </w:p>
+    <w:p>
+      <w:pPr>
+        <w:jc w:val="both"/>
+        <w:rPr>
+          <w:rStyle w:val="tojvnm2t"/>
+        </w:rPr>
+      </w:pPr>
+      <w:r>
+        <w:rPr>
+          <w:rStyle w:val="tojvnm2t"/>
+        </w:rPr>
+        <w:t xml:space="preserve">Gdy GLM wykonuje regresję (z kolumnami czynników), jedną kategorię można pominąć, aby uniknąć </w:t>
+      </w:r>
+      <w:proofErr w:type="spellStart"/>
+      <w:r>
+        <w:rPr>
+          <w:rStyle w:val="tojvnm2t"/>
+        </w:rPr>
+        <w:t>wielowspółliniowości</w:t>
+      </w:r>
+      <w:proofErr w:type="spellEnd"/>
+      <w:r>
+        <w:rPr>
+          <w:rStyle w:val="tojvnm2t"/>
+        </w:rPr>
+        <w:t xml:space="preserve">. Jeśli </w:t>
+      </w:r>
+      <w:proofErr w:type="spellStart"/>
+      <w:r>
+        <w:rPr>
+          <w:rStyle w:val="tojvnm2t"/>
+        </w:rPr>
+        <w:t>regularyzacja</w:t>
+      </w:r>
+      <w:proofErr w:type="spellEnd"/>
+      <w:r>
+        <w:rPr>
+          <w:rStyle w:val="tojvnm2t"/>
+        </w:rPr>
+        <w:t xml:space="preserve"> jest wyłączona (lambda = 0), to jedna kategoria jest pomijana. Jednak w przypadku korzystania z domyślnego parametru lambda uwzględniane są wszystkie kategorie. </w:t>
+      </w:r>
+    </w:p>
+    <w:p>
+      <w:pPr>
+        <w:jc w:val="both"/>
+        <w:rPr>
+          <w:rStyle w:val="tojvnm2t"/>
+        </w:rPr>
+      </w:pPr>
+      <w:r>
+        <w:rPr>
+          <w:rStyle w:val="tojvnm2t"/>
+        </w:rPr>
+        <w:t xml:space="preserve">Najprostszym przykładem GLM jest regresja liniowa. Ma wiele zastosowań i kilka zalet w porównaniu z innymi rodzinami. W szczególności jest szybszy i wymaga bardziej stabilnych obliczeń. Funkcja łączenia g jest tożsamością, a gęstość f odpowiada rozkładowi normalnemu. Rodzina Gaussowska modeluje zależność między odpowiedzią y a wektorem towarzyszącym x jako funkcję liniową: </w:t>
+      </w:r>
+    </w:p>
+    <w:p>
+      <w:pPr>
+        <w:rPr>
+          <w:rStyle w:val="tojvnm2t"/>
+        </w:rPr>
+      </w:pPr>
+      <m:oMathPara>
+        <m:oMath>
+          <m:acc>
+            <m:accPr>
+              <m:chr m:val="̃"/>
+              <m:ctrlPr>
+                <w:rPr>
+                  <w:rStyle w:val="tojvnm2t"/>
+                  <w:rFonts w:ascii="Cambria Math" w:hAnsi="Cambria Math"/>
+                </w:rPr>
+              </m:ctrlPr>
+            </m:accPr>
+            <m:e>
+              <m:r>
+                <w:rPr>
+                  <w:rStyle w:val="tojvnm2t"/>
+                  <w:rFonts w:ascii="Cambria Math" w:hAnsi="Cambria Math"/>
+                </w:rPr>
+                <m:t>y</m:t>
+              </m:r>
+            </m:e>
+          </m:acc>
+          <m:r>
+            <w:rPr>
+              <w:rStyle w:val="tojvnm2t"/>
+              <w:rFonts w:ascii="Cambria Math" w:hAnsi="Cambria Math"/>
+            </w:rPr>
+            <m:t>=</m:t>
+          </m:r>
+          <m:sSup>
+            <m:sSupPr>
+              <m:ctrlPr>
+                <w:rPr>
+                  <w:rStyle w:val="tojvnm2t"/>
+                  <w:rFonts w:ascii="Cambria Math" w:hAnsi="Cambria Math"/>
+                  <w:i/>
+                </w:rPr>
+              </m:ctrlPr>
+            </m:sSupPr>
+            <m:e>
+              <m:r>
+                <w:rPr>
+                  <w:rStyle w:val="tojvnm2t"/>
+                  <w:rFonts w:ascii="Cambria Math" w:hAnsi="Cambria Math"/>
+                </w:rPr>
+                <m:t>x</m:t>
+              </m:r>
+            </m:e>
+            <m:sup>
+              <m:r>
+                <w:rPr>
+                  <w:rStyle w:val="tojvnm2t"/>
+                  <w:rFonts w:ascii="Cambria Math" w:hAnsi="Cambria Math"/>
+                </w:rPr>
+                <m:t>T</m:t>
+              </m:r>
+            </m:sup>
+          </m:sSup>
+          <m:r>
+            <m:rPr>
+              <m:nor/>
+            </m:rPr>
+            <w:rPr>
+              <w:rStyle w:val="tojvnm2t"/>
+              <w:rFonts w:ascii="Cambria Math" w:hAnsi="Cambria Math"/>
+            </w:rPr>
+            <m:t>β</m:t>
+          </m:r>
+          <m:r>
+            <w:rPr>
+              <w:rStyle w:val="tojvnm2t"/>
+              <w:rFonts w:ascii="Cambria Math" w:hAnsi="Cambria Math"/>
+            </w:rPr>
+            <m:t>+</m:t>
+          </m:r>
+          <m:sSub>
+            <m:sSubPr>
+              <m:ctrlPr>
+                <w:rPr>
+                  <w:rStyle w:val="tojvnm2t"/>
+                  <w:rFonts w:ascii="Cambria Math" w:hAnsi="Cambria Math"/>
+                  <w:i/>
+                </w:rPr>
+              </m:ctrlPr>
+            </m:sSubPr>
+            <m:e>
+              <m:r>
+                <w:rPr>
+                  <w:rStyle w:val="tojvnm2t"/>
+                  <w:rFonts w:ascii="Cambria Math" w:hAnsi="Cambria Math"/>
+                </w:rPr>
+                <m:t>β</m:t>
+              </m:r>
+            </m:e>
+            <m:sub>
+              <m:r>
+                <w:rPr>
+                  <w:rStyle w:val="tojvnm2t"/>
+                  <w:rFonts w:ascii="Cambria Math" w:hAnsi="Cambria Math"/>
+                </w:rPr>
+                <m:t>0</m:t>
+              </m:r>
+            </m:sub>
+          </m:sSub>
+        </m:oMath>
+      </m:oMathPara>
+    </w:p>
+    <w:p>
+      <w:pPr>
+        <w:rPr>
+          <w:rStyle w:val="tojvnm2t"/>
+        </w:rPr>
+      </w:pPr>
+    </w:p>
+    <w:p>
+      <w:pPr>
+        <w:rPr>
+          <w:rStyle w:val="tojvnm2t"/>
+        </w:rPr>
+      </w:pPr>
+      <w:r>
+        <w:rPr>
+          <w:rStyle w:val="tojvnm2t"/>
+        </w:rPr>
+        <w:t xml:space="preserve">Model jest dopasowywany przez rozwiązanie problemu najmniejszych kwadratów, co jest równoważne maksymalizacji prawdopodobieństwa dla rodziny Gaussa. </w:t>
+      </w:r>
+    </w:p>
+    <w:p>
+      <w:pPr>
+        <w:rPr>
+          <w:rFonts w:eastAsiaTheme="minorEastAsia"/>
+        </w:rPr>
+      </w:pPr>
+      <m:oMathPara>
+        <m:oMath>
+          <m:sPre>
+            <m:sPrePr>
+              <m:ctrlPr>
+                <w:rPr>
+                  <w:rFonts w:ascii="Cambria Math" w:hAnsi="Cambria Math"/>
+                  <w:i/>
+                </w:rPr>
+              </m:ctrlPr>
+            </m:sPrePr>
+            <m:sub>
+              <m:sSub>
+                <m:sSubPr>
+                  <m:ctrlPr>
+                    <w:rPr>
+                      <w:rFonts w:ascii="Cambria Math" w:hAnsi="Cambria Math"/>
+                      <w:i/>
+                    </w:rPr>
+                  </m:ctrlPr>
+                </m:sSubPr>
+                <m:e>
+                  <m:r>
+                    <m:rPr>
+                      <m:sty m:val="p"/>
+                    </m:rPr>
+                    <w:rPr>
+                      <w:rFonts w:ascii="Cambria Math" w:hAnsi="Cambria Math"/>
+                    </w:rPr>
+                    <m:t>β</m:t>
+                  </m:r>
+                </m:e>
+                <m:sub>
+                  <m:r>
+                    <w:rPr>
+                      <w:rFonts w:ascii="Cambria Math" w:hAnsi="Cambria Math"/>
+                    </w:rPr>
+                    <m:t>1</m:t>
+                  </m:r>
+                </m:sub>
+              </m:sSub>
+              <m:sSub>
+                <m:sSubPr>
+                  <m:ctrlPr>
+                    <w:rPr>
+                      <w:rFonts w:ascii="Cambria Math" w:hAnsi="Cambria Math"/>
+                      <w:i/>
+                    </w:rPr>
+                  </m:ctrlPr>
+                </m:sSubPr>
+                <m:e>
+                  <m:r>
+                    <m:rPr>
+                      <m:sty m:val="p"/>
+                    </m:rPr>
+                    <w:rPr>
+                      <w:rFonts w:ascii="Cambria Math" w:hAnsi="Cambria Math"/>
+                    </w:rPr>
+                    <m:t>β</m:t>
+                  </m:r>
+                  <m:ctrlPr>
+                    <w:rPr>
+                      <w:rFonts w:ascii="Cambria Math" w:hAnsi="Cambria Math"/>
+                    </w:rPr>
+                  </m:ctrlPr>
+                </m:e>
+                <m:sub>
+                  <m:r>
+                    <w:rPr>
+                      <w:rFonts w:ascii="Cambria Math" w:hAnsi="Cambria Math"/>
+                    </w:rPr>
+                    <m:t>0</m:t>
+                  </m:r>
+                </m:sub>
+              </m:sSub>
+            </m:sub>
+            <m:sup>
+              <m:r>
+                <w:rPr>
+                  <w:rFonts w:ascii="Cambria Math" w:hAnsi="Cambria Math"/>
+                </w:rPr>
+                <m:t>max</m:t>
+              </m:r>
+            </m:sup>
+            <m:e>
+              <m:r>
+                <w:rPr>
+                  <w:rFonts w:ascii="Cambria Math" w:hAnsi="Cambria Math"/>
+                </w:rPr>
+                <m:t>-</m:t>
+              </m:r>
+            </m:e>
+          </m:sPre>
+          <m:f>
+            <m:fPr>
+              <m:ctrlPr>
+                <w:rPr>
+                  <w:rFonts w:ascii="Cambria Math" w:hAnsi="Cambria Math"/>
+                </w:rPr>
+              </m:ctrlPr>
+            </m:fPr>
+            <m:num>
+              <m:r>
+                <w:rPr>
+                  <w:rFonts w:ascii="Cambria Math" w:hAnsi="Cambria Math"/>
+                </w:rPr>
+                <m:t>1</m:t>
+              </m:r>
+              <m:ctrlPr>
+                <w:rPr>
+                  <w:rFonts w:ascii="Cambria Math" w:hAnsi="Cambria Math"/>
+                  <w:i/>
+                </w:rPr>
+              </m:ctrlPr>
+            </m:num>
+            <m:den>
+              <m:r>
+                <w:rPr>
+                  <w:rFonts w:ascii="Cambria Math" w:hAnsi="Cambria Math"/>
+                </w:rPr>
+                <m:t>2N</m:t>
+              </m:r>
+              <m:ctrlPr>
+                <w:rPr>
+                  <w:rFonts w:ascii="Cambria Math" w:hAnsi="Cambria Math"/>
+                  <w:i/>
+                </w:rPr>
+              </m:ctrlPr>
+            </m:den>
+          </m:f>
+          <m:nary>
+            <m:naryPr>
+              <m:chr m:val="∑"/>
+              <m:ctrlPr>
+                <w:rPr>
+                  <w:rFonts w:ascii="Cambria Math" w:hAnsi="Cambria Math"/>
+                </w:rPr>
+              </m:ctrlPr>
+            </m:naryPr>
+            <m:sub>
+              <m:r>
+                <w:rPr>
+                  <w:rFonts w:ascii="Cambria Math" w:hAnsi="Cambria Math"/>
+                </w:rPr>
+                <m:t>i-1</m:t>
+              </m:r>
+              <m:ctrlPr>
+                <w:rPr>
+                  <w:rFonts w:ascii="Cambria Math" w:hAnsi="Cambria Math"/>
+                  <w:i/>
+                </w:rPr>
+              </m:ctrlPr>
+            </m:sub>
+            <m:sup>
+              <m:r>
+                <w:rPr>
+                  <w:rFonts w:ascii="Cambria Math" w:hAnsi="Cambria Math"/>
+                </w:rPr>
+                <m:t>N</m:t>
+              </m:r>
+              <m:ctrlPr>
+                <w:rPr>
+                  <w:rFonts w:ascii="Cambria Math" w:hAnsi="Cambria Math"/>
+                  <w:i/>
+                </w:rPr>
+              </m:ctrlPr>
+            </m:sup>
+            <m:e>
+              <m:sSup>
+                <m:sSupPr>
+                  <m:ctrlPr>
+                    <w:rPr>
+                      <w:rFonts w:ascii="Cambria Math" w:hAnsi="Cambria Math"/>
+                      <w:i/>
+                    </w:rPr>
+                  </m:ctrlPr>
+                </m:sSupPr>
+                <m:e>
+                  <m:d>
+                    <m:dPr>
+                      <m:ctrlPr>
+                        <w:rPr>
+                          <w:rFonts w:ascii="Cambria Math" w:hAnsi="Cambria Math"/>
+                          <w:i/>
+                        </w:rPr>
+                      </m:ctrlPr>
+                    </m:dPr>
+                    <m:e>
+                      <m:sSubSup>
+                        <m:sSubSupPr>
+                          <m:ctrlPr>
+                            <w:rPr>
+                              <w:rFonts w:ascii="Cambria Math" w:hAnsi="Cambria Math"/>
+                              <w:i/>
+                            </w:rPr>
+                          </m:ctrlPr>
+                        </m:sSubSupPr>
+                        <m:e>
+                          <m:r>
+                            <w:rPr>
+                              <w:rFonts w:ascii="Cambria Math" w:hAnsi="Cambria Math"/>
+                            </w:rPr>
+                            <m:t>x</m:t>
+                          </m:r>
+                        </m:e>
+                        <m:sub>
+                          <m:r>
+                            <w:rPr>
+                              <w:rFonts w:ascii="Cambria Math" w:hAnsi="Cambria Math"/>
+                            </w:rPr>
+                            <m:t>i</m:t>
+                          </m:r>
+                        </m:sub>
+                        <m:sup>
+                          <m:r>
+                            <w:rPr>
+                              <w:rFonts w:ascii="Cambria Math" w:hAnsi="Cambria Math"/>
+                            </w:rPr>
+                            <m:t>T</m:t>
+                          </m:r>
+                        </m:sup>
+                      </m:sSubSup>
+                      <m:r>
+                        <m:rPr>
+                          <m:sty m:val="p"/>
+                        </m:rPr>
+                        <w:rPr>
+                          <w:rFonts w:ascii="Cambria Math" w:hAnsi="Cambria Math"/>
+                        </w:rPr>
+                        <m:t>β</m:t>
+                      </m:r>
+                      <m:r>
+                        <w:rPr>
+                          <w:rFonts w:ascii="Cambria Math" w:hAnsi="Cambria Math"/>
+                        </w:rPr>
+                        <m:t>+</m:t>
+                      </m:r>
+                      <m:sSub>
+                        <m:sSubPr>
+                          <m:ctrlPr>
+                            <w:rPr>
+                              <w:rFonts w:ascii="Cambria Math" w:hAnsi="Cambria Math"/>
+                              <w:i/>
+                            </w:rPr>
+                          </m:ctrlPr>
+                        </m:sSubPr>
+                        <m:e>
+                          <m:r>
+                            <m:rPr>
+                              <m:sty m:val="p"/>
+                            </m:rPr>
+                            <w:rPr>
+                              <w:rFonts w:ascii="Cambria Math" w:hAnsi="Cambria Math"/>
+                            </w:rPr>
+                            <m:t>β</m:t>
+                          </m:r>
+                        </m:e>
+                        <m:sub>
+                          <m:r>
+                            <w:rPr>
+                              <w:rFonts w:ascii="Cambria Math" w:hAnsi="Cambria Math"/>
+                            </w:rPr>
+                            <m:t>0</m:t>
+                          </m:r>
+                        </m:sub>
+                      </m:sSub>
+                      <m:r>
+                        <w:rPr>
+                          <w:rFonts w:ascii="Cambria Math" w:hAnsi="Cambria Math"/>
+                        </w:rPr>
+                        <m:t>-</m:t>
+                      </m:r>
+                      <m:sSub>
+                        <m:sSubPr>
+                          <m:ctrlPr>
+                            <w:rPr>
+                              <w:rFonts w:ascii="Cambria Math" w:hAnsi="Cambria Math"/>
+                              <w:i/>
+                            </w:rPr>
+                          </m:ctrlPr>
+                        </m:sSubPr>
+                        <m:e>
+                          <m:r>
+                            <w:rPr>
+                              <w:rFonts w:ascii="Cambria Math" w:hAnsi="Cambria Math"/>
+                            </w:rPr>
+                            <m:t>y</m:t>
+                          </m:r>
+                        </m:e>
+                        <m:sub>
+                          <m:r>
+                            <w:rPr>
+                              <w:rFonts w:ascii="Cambria Math" w:hAnsi="Cambria Math"/>
+                            </w:rPr>
+                            <m:t>i</m:t>
+                          </m:r>
+                        </m:sub>
+                      </m:sSub>
+                    </m:e>
+                  </m:d>
+                </m:e>
+                <m:sup>
+                  <m:r>
+                    <w:rPr>
+                      <w:rFonts w:ascii="Cambria Math" w:hAnsi="Cambria Math"/>
+                    </w:rPr>
+                    <m:t>2</m:t>
+                  </m:r>
+                </m:sup>
+              </m:sSup>
+              <m:ctrlPr>
+                <w:rPr>
+                  <w:rFonts w:ascii="Cambria Math" w:hAnsi="Cambria Math"/>
+                  <w:i/>
+                </w:rPr>
+              </m:ctrlPr>
+            </m:e>
+          </m:nary>
+          <m:r>
+            <w:rPr>
+              <w:rFonts w:ascii="Cambria Math" w:hAnsi="Cambria Math"/>
+            </w:rPr>
+            <m:t>-</m:t>
+          </m:r>
+          <m:r>
+            <m:rPr>
+              <m:sty m:val="p"/>
+            </m:rPr>
+            <w:rPr>
+              <w:rFonts w:ascii="Cambria Math" w:hAnsi="Cambria Math"/>
+            </w:rPr>
+            <m:t>λ</m:t>
+          </m:r>
+          <m:d>
+            <m:dPr>
+              <m:ctrlPr>
+                <w:rPr>
+                  <w:rFonts w:ascii="Cambria Math" w:hAnsi="Cambria Math"/>
+                </w:rPr>
+              </m:ctrlPr>
+            </m:dPr>
+            <m:e>
+              <m:r>
+                <m:rPr>
+                  <m:sty m:val="p"/>
+                </m:rPr>
+                <w:rPr>
+                  <w:rFonts w:ascii="Cambria Math" w:hAnsi="Cambria Math"/>
+                </w:rPr>
+                <m:t>α</m:t>
+              </m:r>
+              <m:sSub>
+                <m:sSubPr>
+                  <m:ctrlPr>
+                    <w:rPr>
+                      <w:rFonts w:ascii="Cambria Math" w:hAnsi="Cambria Math"/>
+                      <w:i/>
+                    </w:rPr>
+                  </m:ctrlPr>
+                </m:sSubPr>
+                <m:e>
+                  <m:d>
+                    <m:dPr>
+                      <m:begChr m:val="|"/>
+                      <m:endChr m:val="|"/>
+                      <m:ctrlPr>
+                        <w:rPr>
+                          <w:rFonts w:ascii="Cambria Math" w:hAnsi="Cambria Math"/>
+                          <w:i/>
+                        </w:rPr>
+                      </m:ctrlPr>
+                    </m:dPr>
+                    <m:e>
+                      <m:d>
+                        <m:dPr>
+                          <m:begChr m:val="|"/>
+                          <m:endChr m:val="|"/>
+                          <m:ctrlPr>
+                            <w:rPr>
+                              <w:rFonts w:ascii="Cambria Math" w:hAnsi="Cambria Math"/>
+                              <w:i/>
+                            </w:rPr>
+                          </m:ctrlPr>
+                        </m:dPr>
+                        <m:e>
+                          <m:r>
+                            <m:rPr>
+                              <m:sty m:val="p"/>
+                            </m:rPr>
+                            <w:rPr>
+                              <w:rFonts w:ascii="Cambria Math" w:hAnsi="Cambria Math"/>
+                            </w:rPr>
+                            <m:t>β</m:t>
+                          </m:r>
+                        </m:e>
+                      </m:d>
+                    </m:e>
+                  </m:d>
+                </m:e>
+                <m:sub>
+                  <m:r>
+                    <w:rPr>
+                      <w:rFonts w:ascii="Cambria Math" w:hAnsi="Cambria Math"/>
+                    </w:rPr>
+                    <m:t>1</m:t>
+                  </m:r>
+                </m:sub>
+              </m:sSub>
+              <m:r>
+                <w:rPr>
+                  <w:rFonts w:ascii="Cambria Math" w:hAnsi="Cambria Math"/>
+                </w:rPr>
+                <m:t>+</m:t>
+              </m:r>
+              <m:f>
+                <m:fPr>
+                  <m:ctrlPr>
+                    <w:rPr>
+                      <w:rFonts w:ascii="Cambria Math" w:hAnsi="Cambria Math"/>
+                    </w:rPr>
+                  </m:ctrlPr>
+                </m:fPr>
+                <m:num>
+                  <m:r>
+                    <w:rPr>
+                      <w:rFonts w:ascii="Cambria Math" w:hAnsi="Cambria Math"/>
+                    </w:rPr>
+                    <m:t>1</m:t>
+                  </m:r>
+                  <m:ctrlPr>
+                    <w:rPr>
+                      <w:rFonts w:ascii="Cambria Math" w:hAnsi="Cambria Math"/>
+                      <w:i/>
+                    </w:rPr>
+                  </m:ctrlPr>
+                </m:num>
+                <m:den>
+                  <m:r>
+                    <w:rPr>
+                      <w:rFonts w:ascii="Cambria Math" w:hAnsi="Cambria Math"/>
+                    </w:rPr>
+                    <m:t>2</m:t>
+                  </m:r>
+                  <m:ctrlPr>
+                    <w:rPr>
+                      <w:rFonts w:ascii="Cambria Math" w:hAnsi="Cambria Math"/>
+                      <w:i/>
+                    </w:rPr>
+                  </m:ctrlPr>
+                </m:den>
+              </m:f>
+              <m:d>
+                <m:dPr>
+                  <m:ctrlPr>
+                    <w:rPr>
+                      <w:rFonts w:ascii="Cambria Math" w:hAnsi="Cambria Math"/>
+                      <w:i/>
+                    </w:rPr>
+                  </m:ctrlPr>
+                </m:dPr>
+                <m:e>
+                  <m:r>
+                    <w:rPr>
+                      <w:rFonts w:ascii="Cambria Math" w:hAnsi="Cambria Math"/>
+                    </w:rPr>
+                    <m:t>1-</m:t>
+                  </m:r>
+                  <m:r>
+                    <m:rPr>
+                      <m:sty m:val="p"/>
+                    </m:rPr>
+                    <w:rPr>
+                      <w:rFonts w:ascii="Cambria Math" w:hAnsi="Cambria Math"/>
+                    </w:rPr>
+                    <m:t>α</m:t>
+                  </m:r>
+                </m:e>
+              </m:d>
+              <m:sSubSup>
+                <m:sSubSupPr>
+                  <m:ctrlPr>
+                    <w:rPr>
+                      <w:rFonts w:ascii="Cambria Math" w:hAnsi="Cambria Math"/>
+                      <w:i/>
+                    </w:rPr>
+                  </m:ctrlPr>
+                </m:sSubSupPr>
+                <m:e>
+                  <m:d>
+                    <m:dPr>
+                      <m:begChr m:val="|"/>
+                      <m:endChr m:val="|"/>
+                      <m:ctrlPr>
+                        <w:rPr>
+                          <w:rFonts w:ascii="Cambria Math" w:hAnsi="Cambria Math"/>
+                          <w:i/>
+                        </w:rPr>
+                      </m:ctrlPr>
+                    </m:dPr>
+                    <m:e>
+                      <m:d>
+                        <m:dPr>
+                          <m:begChr m:val="|"/>
+                          <m:endChr m:val="|"/>
+                          <m:ctrlPr>
+                            <w:rPr>
+                              <w:rFonts w:ascii="Cambria Math" w:hAnsi="Cambria Math"/>
+                              <w:i/>
+                            </w:rPr>
+                          </m:ctrlPr>
+                        </m:dPr>
+                        <m:e>
+                          <m:r>
+                            <m:rPr>
+                              <m:sty m:val="p"/>
+                            </m:rPr>
+                            <w:rPr>
+                              <w:rFonts w:ascii="Cambria Math" w:hAnsi="Cambria Math"/>
+                            </w:rPr>
+                            <m:t>β</m:t>
+                          </m:r>
+                        </m:e>
+                      </m:d>
+                    </m:e>
+                  </m:d>
+                </m:e>
+                <m:sub>
+                  <m:r>
+                    <w:rPr>
+                      <w:rFonts w:ascii="Cambria Math" w:hAnsi="Cambria Math"/>
+                    </w:rPr>
+                    <m:t>2</m:t>
+                  </m:r>
+                </m:sub>
+                <m:sup>
+                  <m:r>
+                    <w:rPr>
+                      <w:rFonts w:ascii="Cambria Math" w:hAnsi="Cambria Math"/>
+                    </w:rPr>
+                    <m:t>2</m:t>
+                  </m:r>
+                </m:sup>
+              </m:sSubSup>
+              <m:ctrlPr>
+                <w:rPr>
+                  <w:rFonts w:ascii="Cambria Math" w:hAnsi="Cambria Math"/>
+                  <w:i/>
+                </w:rPr>
+              </m:ctrlPr>
+            </m:e>
+          </m:d>
+        </m:oMath>
+      </m:oMathPara>
+    </w:p>
+    <w:p>
+      <w:pPr>
+        <w:rPr>
+          <w:rFonts w:eastAsiaTheme="minorEastAsia"/>
+        </w:rPr>
+      </w:pPr>
+    </w:p>
+    <w:p>
+      <w:pPr>
+        <w:rPr>
+          <w:rStyle w:val="tojvnm2t"/>
+        </w:rPr>
+      </w:pPr>
+      <w:r>
+        <w:rPr>
+          <w:rStyle w:val="tojvnm2t"/>
+        </w:rPr>
+        <w:t>Suma kwadratów błędów przewidywania</w:t>
+      </w:r>
+      <w:r>
+        <w:rPr>
+          <w:rStyle w:val="tojvnm2t"/>
+        </w:rPr>
+        <w:t>:</w:t>
+      </w:r>
+    </w:p>
+    <w:p>
+      <w:pPr>
+        <w:rPr>
+          <w:rStyle w:val="tojvnm2t"/>
+          <w:rFonts w:eastAsiaTheme="minorEastAsia"/>
+        </w:rPr>
+      </w:pPr>
+      <m:oMathPara>
+        <m:oMath>
+          <m:r>
+            <w:rPr>
+              <w:rStyle w:val="tojvnm2t"/>
+              <w:rFonts w:ascii="Cambria Math" w:hAnsi="Cambria Math"/>
+            </w:rPr>
+            <w:lastRenderedPageBreak/>
+            <m:t>D=</m:t>
+          </m:r>
+          <m:nary>
+            <m:naryPr>
+              <m:chr m:val="∑"/>
+              <m:ctrlPr>
+                <w:rPr>
+                  <w:rStyle w:val="tojvnm2t"/>
+                  <w:rFonts w:ascii="Cambria Math" w:hAnsi="Cambria Math"/>
+                </w:rPr>
+              </m:ctrlPr>
+            </m:naryPr>
+            <m:sub>
+              <m:r>
+                <w:rPr>
+                  <w:rStyle w:val="tojvnm2t"/>
+                  <w:rFonts w:ascii="Cambria Math" w:hAnsi="Cambria Math"/>
+                </w:rPr>
+                <m:t>N</m:t>
+              </m:r>
+              <m:ctrlPr>
+                <w:rPr>
+                  <w:rStyle w:val="tojvnm2t"/>
+                  <w:rFonts w:ascii="Cambria Math" w:hAnsi="Cambria Math"/>
+                  <w:i/>
+                </w:rPr>
+              </m:ctrlPr>
+            </m:sub>
+            <m:sup>
+              <m:r>
+                <w:rPr>
+                  <w:rStyle w:val="tojvnm2t"/>
+                  <w:rFonts w:ascii="Cambria Math" w:hAnsi="Cambria Math"/>
+                </w:rPr>
+                <m:t>i=1</m:t>
+              </m:r>
+              <m:ctrlPr>
+                <w:rPr>
+                  <w:rStyle w:val="tojvnm2t"/>
+                  <w:rFonts w:ascii="Cambria Math" w:hAnsi="Cambria Math"/>
+                  <w:i/>
+                </w:rPr>
+              </m:ctrlPr>
+            </m:sup>
+            <m:e>
+              <m:sSup>
+                <m:sSupPr>
+                  <m:ctrlPr>
+                    <w:rPr>
+                      <w:rStyle w:val="tojvnm2t"/>
+                      <w:rFonts w:ascii="Cambria Math" w:hAnsi="Cambria Math"/>
+                      <w:i/>
+                    </w:rPr>
+                  </m:ctrlPr>
+                </m:sSupPr>
+                <m:e>
+                  <m:d>
+                    <m:dPr>
+                      <m:ctrlPr>
+                        <w:rPr>
+                          <w:rStyle w:val="tojvnm2t"/>
+                          <w:rFonts w:ascii="Cambria Math" w:hAnsi="Cambria Math"/>
+                          <w:i/>
+                        </w:rPr>
+                      </m:ctrlPr>
+                    </m:dPr>
+                    <m:e>
+                      <m:sSub>
+                        <m:sSubPr>
+                          <m:ctrlPr>
+                            <w:rPr>
+                              <w:rStyle w:val="tojvnm2t"/>
+                              <w:rFonts w:ascii="Cambria Math" w:hAnsi="Cambria Math"/>
+                              <w:i/>
+                            </w:rPr>
+                          </m:ctrlPr>
+                        </m:sSubPr>
+                        <m:e>
+                          <m:r>
+                            <w:rPr>
+                              <w:rStyle w:val="tojvnm2t"/>
+                              <w:rFonts w:ascii="Cambria Math" w:hAnsi="Cambria Math"/>
+                            </w:rPr>
+                            <m:t>y</m:t>
+                          </m:r>
+                        </m:e>
+                        <m:sub>
+                          <m:r>
+                            <w:rPr>
+                              <w:rStyle w:val="tojvnm2t"/>
+                              <w:rFonts w:ascii="Cambria Math" w:hAnsi="Cambria Math"/>
+                            </w:rPr>
+                            <m:t>i</m:t>
+                          </m:r>
+                        </m:sub>
+                      </m:sSub>
+                      <m:r>
+                        <w:rPr>
+                          <w:rStyle w:val="tojvnm2t"/>
+                          <w:rFonts w:ascii="Cambria Math" w:hAnsi="Cambria Math"/>
+                        </w:rPr>
+                        <m:t>-</m:t>
+                      </m:r>
+                      <m:acc>
+                        <m:accPr>
+                          <m:chr m:val="̃"/>
+                          <m:ctrlPr>
+                            <w:rPr>
+                              <w:rStyle w:val="tojvnm2t"/>
+                              <w:rFonts w:ascii="Cambria Math" w:hAnsi="Cambria Math"/>
+                            </w:rPr>
+                          </m:ctrlPr>
+                        </m:accPr>
+                        <m:e>
+                          <m:sSub>
+                            <m:sSubPr>
+                              <m:ctrlPr>
+                                <w:rPr>
+                                  <w:rStyle w:val="tojvnm2t"/>
+                                  <w:rFonts w:ascii="Cambria Math" w:hAnsi="Cambria Math"/>
+                                  <w:i/>
+                                </w:rPr>
+                              </m:ctrlPr>
+                            </m:sSubPr>
+                            <m:e>
+                              <m:r>
+                                <w:rPr>
+                                  <w:rStyle w:val="tojvnm2t"/>
+                                  <w:rFonts w:ascii="Cambria Math" w:hAnsi="Cambria Math"/>
+                                </w:rPr>
+                                <m:t>y</m:t>
+                              </m:r>
+                              <m:ctrlPr>
+                                <w:rPr>
+                                  <w:rStyle w:val="tojvnm2t"/>
+                                  <w:rFonts w:ascii="Cambria Math" w:hAnsi="Cambria Math"/>
+                                </w:rPr>
+                              </m:ctrlPr>
+                            </m:e>
+                            <m:sub>
+                              <m:r>
+                                <w:rPr>
+                                  <w:rStyle w:val="tojvnm2t"/>
+                                  <w:rFonts w:ascii="Cambria Math" w:hAnsi="Cambria Math"/>
+                                </w:rPr>
+                                <m:t>i</m:t>
+                              </m:r>
+                            </m:sub>
+                          </m:sSub>
+                        </m:e>
+                      </m:acc>
+                    </m:e>
+                  </m:d>
+                </m:e>
+                <m:sup>
+                  <m:r>
+                    <w:rPr>
+                      <w:rStyle w:val="tojvnm2t"/>
+                      <w:rFonts w:ascii="Cambria Math" w:hAnsi="Cambria Math"/>
+                    </w:rPr>
+                    <m:t>2</m:t>
+                  </m:r>
+                </m:sup>
+              </m:sSup>
+              <m:ctrlPr>
+                <w:rPr>
+                  <w:rStyle w:val="tojvnm2t"/>
+                  <w:rFonts w:ascii="Cambria Math" w:hAnsi="Cambria Math"/>
+                  <w:i/>
+                </w:rPr>
+              </m:ctrlPr>
+            </m:e>
+          </m:nary>
+        </m:oMath>
+      </m:oMathPara>
+    </w:p>
+    <w:p>
+      <w:pPr>
+        <w:rPr>
+          <w:rStyle w:val="tojvnm2t"/>
+          <w:rFonts w:eastAsiaTheme="minorEastAsia"/>
+          <w:lang w:val="en-GB"/>
+        </w:rPr>
+      </w:pPr>
+      <w:r>
+        <w:rPr>
+          <w:rStyle w:val="tojvnm2t"/>
+          <w:lang w:val="en-GB"/>
+        </w:rPr>
+        <w:t xml:space="preserve"> </w:t>
+      </w:r>
+    </w:p>
+    <w:p>
+      <w:pPr>
+        <w:pStyle w:val="Nagwek2"/>
+        <w:rPr>
+          <w:lang w:val="en-GB"/>
+        </w:rPr>
+      </w:pPr>
+      <w:r>
+        <w:rPr>
+          <w:lang w:val="en-GB"/>
+        </w:rPr>
+        <w:t>Generalized Add</w:t>
+      </w:r>
+      <w:r>
+        <w:rPr>
+          <w:lang w:val="en-GB"/>
+        </w:rPr>
+        <w:t>i</w:t>
+      </w:r>
+      <w:r>
+        <w:rPr>
+          <w:lang w:val="en-GB"/>
+        </w:rPr>
+        <w:t>tive Models (GAM)</w:t>
+      </w:r>
+    </w:p>
+    <w:p>
+      <w:pPr>
+        <w:jc w:val="both"/>
+      </w:pPr>
+      <w:r>
+        <w:t xml:space="preserve">Ogólny model addytywny jest ogólnym modelem liniowym, w którym </w:t>
+      </w:r>
+      <w:r>
+        <w:t>predykator</w:t>
+      </w:r>
+      <w:r>
+        <w:t xml:space="preserve"> liniowy zależy liniowo od zmiennych predykcyjnych i gładkich funkcji zmiennych predykcyjnych.</w:t>
+      </w:r>
+      <w:r>
+        <w:tab/>
+      </w:r>
+    </w:p>
+    <w:p>
+      <w:pPr>
+        <w:jc w:val="both"/>
+      </w:pPr>
+      <w:r>
+        <w:t xml:space="preserve">Prosty model liniowy. Zakładając n obserwacji, xi ze zmienną odpowiedzi </w:t>
+      </w:r>
+      <w:proofErr w:type="spellStart"/>
+      <w:r>
+        <w:t>yi</w:t>
+      </w:r>
+      <w:proofErr w:type="spellEnd"/>
+      <w:r>
+        <w:t xml:space="preserve">, gdzie </w:t>
+      </w:r>
+      <w:proofErr w:type="spellStart"/>
+      <w:r>
+        <w:t>yi</w:t>
+      </w:r>
+      <w:proofErr w:type="spellEnd"/>
+      <w:r>
+        <w:t xml:space="preserve"> jest obserwacją zmiennej </w:t>
+      </w:r>
+      <w:proofErr w:type="spellStart"/>
+      <w:r>
+        <w:t>Yi</w:t>
+      </w:r>
+      <w:proofErr w:type="spellEnd"/>
+      <w:r>
+        <w:t xml:space="preserve">, niech </w:t>
+      </w:r>
+      <w:proofErr w:type="spellStart"/>
+      <w:r>
+        <w:t>ui≡E</w:t>
+      </w:r>
+      <w:proofErr w:type="spellEnd"/>
+      <w:r>
+        <w:t>(</w:t>
+      </w:r>
+      <w:proofErr w:type="spellStart"/>
+      <w:r>
+        <w:t>Yi</w:t>
+      </w:r>
+      <w:proofErr w:type="spellEnd"/>
+      <w:r>
+        <w:t xml:space="preserve">). Przyjmując liniową zależność pomiędzy zmiennymi predykcyjnymi a odpowiedzią istnieje następująca zależność między xi i </w:t>
+      </w:r>
+      <w:proofErr w:type="spellStart"/>
+      <w:r>
+        <w:t>Yi</w:t>
+      </w:r>
+      <w:proofErr w:type="spellEnd"/>
+      <w:r>
+        <w:t>:</w:t>
+      </w:r>
+    </w:p>
+    <w:p>
+      <w:pPr>
+        <w:jc w:val="both"/>
+        <w:rPr>
+          <w:rFonts w:eastAsiaTheme="minorEastAsia"/>
+        </w:rPr>
+      </w:pPr>
+      <m:oMathPara>
+        <m:oMath>
+          <m:sSub>
+            <m:sSubPr>
+              <m:ctrlPr>
+                <w:rPr>
+                  <w:rFonts w:ascii="Cambria Math" w:hAnsi="Cambria Math"/>
+                  <w:i/>
+                </w:rPr>
+              </m:ctrlPr>
+            </m:sSubPr>
+            <m:e>
+              <m:r>
+                <w:rPr>
+                  <w:rFonts w:ascii="Cambria Math" w:hAnsi="Cambria Math"/>
+                </w:rPr>
+                <m:t>Y</m:t>
+              </m:r>
+            </m:e>
+            <m:sub>
+              <m:r>
+                <w:rPr>
+                  <w:rFonts w:ascii="Cambria Math" w:hAnsi="Cambria Math"/>
+                </w:rPr>
+                <m:t>i</m:t>
+              </m:r>
+            </m:sub>
+          </m:sSub>
+          <m:r>
+            <w:rPr>
+              <w:rFonts w:ascii="Cambria Math" w:hAnsi="Cambria Math"/>
+            </w:rPr>
+            <m:t>=</m:t>
+          </m:r>
+          <m:sSub>
+            <m:sSubPr>
+              <m:ctrlPr>
+                <w:rPr>
+                  <w:rFonts w:ascii="Cambria Math" w:hAnsi="Cambria Math"/>
+                  <w:i/>
+                </w:rPr>
+              </m:ctrlPr>
+            </m:sSubPr>
+            <m:e>
+              <m:r>
+                <w:rPr>
+                  <w:rFonts w:ascii="Cambria Math" w:hAnsi="Cambria Math"/>
+                </w:rPr>
+                <m:t>u</m:t>
+              </m:r>
+            </m:e>
+            <m:sub>
+              <m:r>
+                <w:rPr>
+                  <w:rFonts w:ascii="Cambria Math" w:hAnsi="Cambria Math"/>
+                </w:rPr>
+                <m:t>i</m:t>
+              </m:r>
+            </m:sub>
+          </m:sSub>
+          <m:r>
+            <w:rPr>
+              <w:rFonts w:ascii="Cambria Math" w:hAnsi="Cambria Math"/>
+            </w:rPr>
+            <m:t>+</m:t>
+          </m:r>
+          <m:sSub>
+            <m:sSubPr>
+              <m:ctrlPr>
+                <w:rPr>
+                  <w:rFonts w:ascii="Cambria Math" w:hAnsi="Cambria Math"/>
+                  <w:i/>
+                </w:rPr>
+              </m:ctrlPr>
+            </m:sSubPr>
+            <m:e>
+              <m:r>
+                <m:rPr>
+                  <m:sty m:val="p"/>
+                </m:rPr>
+                <w:rPr>
+                  <w:rFonts w:ascii="Cambria Math" w:hAnsi="Cambria Math"/>
+                </w:rPr>
+                <m:t>ϵ</m:t>
+              </m:r>
+            </m:e>
+            <m:sub>
+              <m:r>
+                <w:rPr>
+                  <w:rFonts w:ascii="Cambria Math" w:hAnsi="Cambria Math"/>
+                </w:rPr>
+                <m:t>i</m:t>
+              </m:r>
+            </m:sub>
+          </m:sSub>
+          <m:r>
+            <m:rPr>
+              <m:nor/>
+            </m:rPr>
+            <w:rPr>
+              <w:rFonts w:ascii="Cambria Math" w:hAnsi="Cambria Math"/>
+            </w:rPr>
+            <m:t xml:space="preserve"> gdzie </m:t>
+          </m:r>
+          <m:sSub>
+            <m:sSubPr>
+              <m:ctrlPr>
+                <w:rPr>
+                  <w:rFonts w:ascii="Cambria Math" w:hAnsi="Cambria Math"/>
+                  <w:i/>
+                </w:rPr>
+              </m:ctrlPr>
+            </m:sSubPr>
+            <m:e>
+              <m:r>
+                <w:rPr>
+                  <w:rFonts w:ascii="Cambria Math" w:hAnsi="Cambria Math"/>
+                </w:rPr>
+                <m:t>u</m:t>
+              </m:r>
+            </m:e>
+            <m:sub>
+              <m:r>
+                <w:rPr>
+                  <w:rFonts w:ascii="Cambria Math" w:hAnsi="Cambria Math"/>
+                </w:rPr>
+                <m:t>i</m:t>
+              </m:r>
+            </m:sub>
+          </m:sSub>
+          <m:r>
+            <w:rPr>
+              <w:rFonts w:ascii="Cambria Math" w:hAnsi="Cambria Math"/>
+            </w:rPr>
+            <m:t>=</m:t>
+          </m:r>
+          <m:sSub>
+            <m:sSubPr>
+              <m:ctrlPr>
+                <w:rPr>
+                  <w:rFonts w:ascii="Cambria Math" w:hAnsi="Cambria Math"/>
+                  <w:i/>
+                </w:rPr>
+              </m:ctrlPr>
+            </m:sSubPr>
+            <m:e>
+              <m:r>
+                <m:rPr>
+                  <m:sty m:val="p"/>
+                </m:rPr>
+                <w:rPr>
+                  <w:rFonts w:ascii="Cambria Math" w:hAnsi="Cambria Math"/>
+                </w:rPr>
+                <m:t>β</m:t>
+              </m:r>
+            </m:e>
+            <m:sub>
+              <m:r>
+                <w:rPr>
+                  <w:rFonts w:ascii="Cambria Math" w:hAnsi="Cambria Math"/>
+                </w:rPr>
+                <m:t>i</m:t>
+              </m:r>
+            </m:sub>
+          </m:sSub>
+          <m:sSub>
+            <m:sSubPr>
+              <m:ctrlPr>
+                <w:rPr>
+                  <w:rFonts w:ascii="Cambria Math" w:hAnsi="Cambria Math"/>
+                  <w:i/>
+                </w:rPr>
+              </m:ctrlPr>
+            </m:sSubPr>
+            <m:e>
+              <m:r>
+                <w:rPr>
+                  <w:rFonts w:ascii="Cambria Math" w:hAnsi="Cambria Math"/>
+                </w:rPr>
+                <m:t>x</m:t>
+              </m:r>
+            </m:e>
+            <m:sub>
+              <m:r>
+                <w:rPr>
+                  <w:rFonts w:ascii="Cambria Math" w:hAnsi="Cambria Math"/>
+                </w:rPr>
+                <m:t>i</m:t>
+              </m:r>
+            </m:sub>
+          </m:sSub>
+          <m:r>
+            <w:rPr>
+              <w:rFonts w:ascii="Cambria Math" w:hAnsi="Cambria Math"/>
+            </w:rPr>
+            <m:t>+</m:t>
+          </m:r>
+          <m:sSub>
+            <m:sSubPr>
+              <m:ctrlPr>
+                <w:rPr>
+                  <w:rFonts w:ascii="Cambria Math" w:hAnsi="Cambria Math"/>
+                  <w:i/>
+                </w:rPr>
+              </m:ctrlPr>
+            </m:sSubPr>
+            <m:e>
+              <m:r>
+                <m:rPr>
+                  <m:sty m:val="p"/>
+                </m:rPr>
+                <w:rPr>
+                  <w:rFonts w:ascii="Cambria Math" w:hAnsi="Cambria Math"/>
+                </w:rPr>
+                <m:t>β</m:t>
+              </m:r>
+            </m:e>
+            <m:sub>
+              <m:r>
+                <w:rPr>
+                  <w:rFonts w:ascii="Cambria Math" w:hAnsi="Cambria Math"/>
+                </w:rPr>
+                <m:t>0</m:t>
+              </m:r>
+            </m:sub>
+          </m:sSub>
+        </m:oMath>
+      </m:oMathPara>
+    </w:p>
+    <w:p>
+      <w:r>
+        <w:t xml:space="preserve">gdzie βi </w:t>
+      </w:r>
+      <w:proofErr w:type="spellStart"/>
+      <w:r>
+        <w:t>i</w:t>
+      </w:r>
+      <w:proofErr w:type="spellEnd"/>
+      <w:r>
+        <w:t xml:space="preserve"> β0 są nieznanymi parametrami, ϵi jest </w:t>
+      </w:r>
+      <w:proofErr w:type="spellStart"/>
+      <w:r>
+        <w:t>i.i.d</w:t>
+      </w:r>
+      <w:proofErr w:type="spellEnd"/>
+      <w:r>
+        <w:t xml:space="preserve"> zerową zmienną z wariancjami δ2.</w:t>
+      </w:r>
+      <w:r>
+        <w:tab/>
+      </w:r>
+    </w:p>
+    <w:p>
+      <w:pPr>
+        <w:jc w:val="both"/>
+        <w:rPr>
+          <w:rFonts w:eastAsiaTheme="minorEastAsia"/>
+        </w:rPr>
+      </w:pPr>
+      <m:oMathPara>
+        <m:oMath>
+          <m:sSub>
+            <m:sSubPr>
+              <m:ctrlPr>
+                <w:rPr>
+                  <w:rFonts w:ascii="Cambria Math" w:hAnsi="Cambria Math"/>
+                  <w:i/>
+                </w:rPr>
+              </m:ctrlPr>
+            </m:sSubPr>
+            <m:e>
+              <m:r>
+                <w:rPr>
+                  <w:rFonts w:ascii="Cambria Math" w:hAnsi="Cambria Math"/>
+                </w:rPr>
+                <m:t>Y</m:t>
+              </m:r>
+            </m:e>
+            <m:sub>
+              <m:r>
+                <w:rPr>
+                  <w:rFonts w:ascii="Cambria Math" w:hAnsi="Cambria Math"/>
+                </w:rPr>
+                <m:t>i</m:t>
+              </m:r>
+            </m:sub>
+          </m:sSub>
+          <m:r>
+            <w:rPr>
+              <w:rFonts w:ascii="Cambria Math" w:hAnsi="Cambria Math"/>
+            </w:rPr>
+            <m:t>=f</m:t>
+          </m:r>
+          <m:d>
+            <m:dPr>
+              <m:ctrlPr>
+                <w:rPr>
+                  <w:rFonts w:ascii="Cambria Math" w:hAnsi="Cambria Math"/>
+                  <w:i/>
+                </w:rPr>
+              </m:ctrlPr>
+            </m:dPr>
+            <m:e>
+              <m:sSub>
+                <m:sSubPr>
+                  <m:ctrlPr>
+                    <w:rPr>
+                      <w:rFonts w:ascii="Cambria Math" w:hAnsi="Cambria Math"/>
+                      <w:i/>
+                    </w:rPr>
+                  </m:ctrlPr>
+                </m:sSubPr>
+                <m:e>
+                  <m:r>
+                    <w:rPr>
+                      <w:rFonts w:ascii="Cambria Math" w:hAnsi="Cambria Math"/>
+                    </w:rPr>
+                    <m:t>x</m:t>
+                  </m:r>
+                </m:e>
+                <m:sub>
+                  <m:r>
+                    <w:rPr>
+                      <w:rFonts w:ascii="Cambria Math" w:hAnsi="Cambria Math"/>
+                    </w:rPr>
+                    <m:t>i</m:t>
+                  </m:r>
+                </m:sub>
+              </m:sSub>
+            </m:e>
+          </m:d>
+          <m:r>
+            <w:rPr>
+              <w:rFonts w:ascii="Cambria Math" w:hAnsi="Cambria Math"/>
+            </w:rPr>
+            <m:t>+</m:t>
+          </m:r>
+          <m:sSub>
+            <m:sSubPr>
+              <m:ctrlPr>
+                <w:rPr>
+                  <w:rFonts w:ascii="Cambria Math" w:hAnsi="Cambria Math"/>
+                  <w:i/>
+                </w:rPr>
+              </m:ctrlPr>
+            </m:sSubPr>
+            <m:e>
+              <m:r>
+                <m:rPr>
+                  <m:sty m:val="p"/>
+                </m:rPr>
+                <w:rPr>
+                  <w:rFonts w:ascii="Cambria Math" w:hAnsi="Cambria Math"/>
+                </w:rPr>
+                <m:t>ϵ</m:t>
+              </m:r>
+            </m:e>
+            <m:sub>
+              <m:r>
+                <w:rPr>
+                  <w:rFonts w:ascii="Cambria Math" w:hAnsi="Cambria Math"/>
+                </w:rPr>
+                <m:t>i</m:t>
+              </m:r>
+            </m:sub>
+          </m:sSub>
+          <m:r>
+            <m:rPr>
+              <m:nor/>
+            </m:rPr>
+            <w:rPr>
+              <w:rFonts w:ascii="Cambria Math" w:hAnsi="Cambria Math"/>
+            </w:rPr>
+            <m:t xml:space="preserve"> gdzie </m:t>
+          </m:r>
+          <m:r>
+            <w:rPr>
+              <w:rFonts w:ascii="Cambria Math" w:hAnsi="Cambria Math"/>
+            </w:rPr>
+            <m:t>f</m:t>
+          </m:r>
+          <m:d>
+            <m:dPr>
+              <m:ctrlPr>
+                <w:rPr>
+                  <w:rFonts w:ascii="Cambria Math" w:hAnsi="Cambria Math"/>
+                  <w:i/>
+                </w:rPr>
+              </m:ctrlPr>
+            </m:dPr>
+            <m:e>
+              <m:sSub>
+                <m:sSubPr>
+                  <m:ctrlPr>
+                    <w:rPr>
+                      <w:rFonts w:ascii="Cambria Math" w:hAnsi="Cambria Math"/>
+                      <w:i/>
+                    </w:rPr>
+                  </m:ctrlPr>
+                </m:sSubPr>
+                <m:e>
+                  <m:r>
+                    <w:rPr>
+                      <w:rFonts w:ascii="Cambria Math" w:hAnsi="Cambria Math"/>
+                    </w:rPr>
+                    <m:t>x</m:t>
+                  </m:r>
+                </m:e>
+                <m:sub>
+                  <m:r>
+                    <w:rPr>
+                      <w:rFonts w:ascii="Cambria Math" w:hAnsi="Cambria Math"/>
+                    </w:rPr>
+                    <m:t>i</m:t>
+                  </m:r>
+                </m:sub>
+              </m:sSub>
+            </m:e>
+          </m:d>
+          <m:r>
+            <w:rPr>
+              <w:rFonts w:ascii="Cambria Math" w:hAnsi="Cambria Math"/>
+            </w:rPr>
+            <m:t>=</m:t>
+          </m:r>
+          <m:nary>
+            <m:naryPr>
+              <m:chr m:val="∑"/>
+              <m:ctrlPr>
+                <w:rPr>
+                  <w:rFonts w:ascii="Cambria Math" w:hAnsi="Cambria Math"/>
+                </w:rPr>
+              </m:ctrlPr>
+            </m:naryPr>
+            <m:sub>
+              <m:r>
+                <w:rPr>
+                  <w:rFonts w:ascii="Cambria Math" w:hAnsi="Cambria Math"/>
+                </w:rPr>
+                <m:t>j=1</m:t>
+              </m:r>
+              <m:ctrlPr>
+                <w:rPr>
+                  <w:rFonts w:ascii="Cambria Math" w:hAnsi="Cambria Math"/>
+                  <w:i/>
+                </w:rPr>
+              </m:ctrlPr>
+            </m:sub>
+            <m:sup>
+              <m:r>
+                <w:rPr>
+                  <w:rFonts w:ascii="Cambria Math" w:hAnsi="Cambria Math"/>
+                </w:rPr>
+                <m:t>k</m:t>
+              </m:r>
+              <m:ctrlPr>
+                <w:rPr>
+                  <w:rFonts w:ascii="Cambria Math" w:hAnsi="Cambria Math"/>
+                  <w:i/>
+                </w:rPr>
+              </m:ctrlPr>
+            </m:sup>
+            <m:e>
+              <m:sSub>
+                <m:sSubPr>
+                  <m:ctrlPr>
+                    <w:rPr>
+                      <w:rFonts w:ascii="Cambria Math" w:hAnsi="Cambria Math"/>
+                      <w:i/>
+                    </w:rPr>
+                  </m:ctrlPr>
+                </m:sSubPr>
+                <m:e>
+                  <m:r>
+                    <w:rPr>
+                      <w:rFonts w:ascii="Cambria Math" w:hAnsi="Cambria Math"/>
+                    </w:rPr>
+                    <m:t>b</m:t>
+                  </m:r>
+                </m:e>
+                <m:sub>
+                  <m:r>
+                    <w:rPr>
+                      <w:rFonts w:ascii="Cambria Math" w:hAnsi="Cambria Math"/>
+                    </w:rPr>
+                    <m:t>j</m:t>
+                  </m:r>
+                </m:sub>
+              </m:sSub>
+              <m:d>
+                <m:dPr>
+                  <m:ctrlPr>
+                    <w:rPr>
+                      <w:rFonts w:ascii="Cambria Math" w:hAnsi="Cambria Math"/>
+                      <w:i/>
+                    </w:rPr>
+                  </m:ctrlPr>
+                </m:dPr>
+                <m:e>
+                  <m:sSub>
+                    <m:sSubPr>
+                      <m:ctrlPr>
+                        <w:rPr>
+                          <w:rFonts w:ascii="Cambria Math" w:hAnsi="Cambria Math"/>
+                          <w:i/>
+                        </w:rPr>
+                      </m:ctrlPr>
+                    </m:sSubPr>
+                    <m:e>
+                      <m:r>
+                        <w:rPr>
+                          <w:rFonts w:ascii="Cambria Math" w:hAnsi="Cambria Math"/>
+                        </w:rPr>
+                        <m:t>x</m:t>
+                      </m:r>
+                    </m:e>
+                    <m:sub>
+                      <m:r>
+                        <w:rPr>
+                          <w:rFonts w:ascii="Cambria Math" w:hAnsi="Cambria Math"/>
+                        </w:rPr>
+                        <m:t>i</m:t>
+                      </m:r>
+                    </m:sub>
+                  </m:sSub>
+                </m:e>
+              </m:d>
+              <m:sSub>
+                <m:sSubPr>
+                  <m:ctrlPr>
+                    <w:rPr>
+                      <w:rFonts w:ascii="Cambria Math" w:hAnsi="Cambria Math"/>
+                      <w:i/>
+                    </w:rPr>
+                  </m:ctrlPr>
+                </m:sSubPr>
+                <m:e>
+                  <m:r>
+                    <m:rPr>
+                      <m:sty m:val="p"/>
+                    </m:rPr>
+                    <w:rPr>
+                      <w:rFonts w:ascii="Cambria Math" w:hAnsi="Cambria Math"/>
+                    </w:rPr>
+                    <m:t>β</m:t>
+                  </m:r>
+                  <m:ctrlPr>
+                    <w:rPr>
+                      <w:rFonts w:ascii="Cambria Math" w:hAnsi="Cambria Math"/>
+                    </w:rPr>
+                  </m:ctrlPr>
+                </m:e>
+                <m:sub>
+                  <m:r>
+                    <w:rPr>
+                      <w:rFonts w:ascii="Cambria Math" w:hAnsi="Cambria Math"/>
+                    </w:rPr>
+                    <m:t>j</m:t>
+                  </m:r>
+                </m:sub>
+              </m:sSub>
+              <m:ctrlPr>
+                <w:rPr>
+                  <w:rFonts w:ascii="Cambria Math" w:hAnsi="Cambria Math"/>
+                  <w:i/>
+                </w:rPr>
+              </m:ctrlPr>
+            </m:e>
+          </m:nary>
+          <m:r>
+            <w:rPr>
+              <w:rFonts w:ascii="Cambria Math" w:hAnsi="Cambria Math"/>
+            </w:rPr>
+            <m:t>+</m:t>
+          </m:r>
+          <m:sSub>
+            <m:sSubPr>
+              <m:ctrlPr>
+                <w:rPr>
+                  <w:rFonts w:ascii="Cambria Math" w:hAnsi="Cambria Math"/>
+                  <w:i/>
+                </w:rPr>
+              </m:ctrlPr>
+            </m:sSubPr>
+            <m:e>
+              <m:r>
+                <m:rPr>
+                  <m:sty m:val="p"/>
+                </m:rPr>
+                <w:rPr>
+                  <w:rFonts w:ascii="Cambria Math" w:hAnsi="Cambria Math"/>
+                </w:rPr>
+                <m:t>β</m:t>
+              </m:r>
+            </m:e>
+            <m:sub>
+              <m:r>
+                <w:rPr>
+                  <w:rFonts w:ascii="Cambria Math" w:hAnsi="Cambria Math"/>
+                </w:rPr>
+                <m:t>0</m:t>
+              </m:r>
+            </m:sub>
+          </m:sSub>
+        </m:oMath>
+      </m:oMathPara>
+    </w:p>
+    <w:p>
+      <w:pPr>
+        <w:pStyle w:val="Nagwek2"/>
+      </w:pPr>
+      <w:r>
+        <w:t xml:space="preserve">Distributed </w:t>
+      </w:r>
+      <w:proofErr w:type="spellStart"/>
+      <w:r>
+        <w:t>Random</w:t>
+      </w:r>
+      <w:proofErr w:type="spellEnd"/>
+      <w:r>
+        <w:t xml:space="preserve"> </w:t>
+      </w:r>
+      <w:proofErr w:type="spellStart"/>
+      <w:r>
+        <w:t>Forest</w:t>
+      </w:r>
+      <w:proofErr w:type="spellEnd"/>
+      <w:r>
+        <w:t xml:space="preserve"> (DRF)</w:t>
+      </w:r>
+    </w:p>
+    <w:p>
+      <w:pPr>
+        <w:pStyle w:val="Nagwek2"/>
+        <w:jc w:val="both"/>
+        <w:rPr>
+          <w:rFonts w:asciiTheme="minorHAnsi" w:eastAsiaTheme="minorEastAsia" w:hAnsiTheme="minorHAnsi" w:cstheme="minorBidi"/>
+        </w:rPr>
+      </w:pPr>
+      <w:r>
+        <w:tab/>
+      </w:r>
+    </w:p>
+    <w:p>
+      <w:pPr>
+        <w:jc w:val="both"/>
+      </w:pPr>
+      <w:r>
+        <w:t xml:space="preserve">Rozproszony losowy las generuje las klasyfikacji lub regresji. Każde drzewo jest słabym uczniem zbudowanym na podzbiorze wierszy i kolumn. Większa ilość drzew </w:t>
+      </w:r>
+      <w:r>
+        <w:t>zmniejsz</w:t>
+      </w:r>
+      <w:r>
+        <w:t>a</w:t>
+      </w:r>
+      <w:r>
+        <w:t xml:space="preserve"> wariancję. Zarówno klasyfikacja, jak i regresja biorą pod uwagę średnią prognozę dla wszystkich swoich drzew, aby uzyskać końcową prognozę, niezależnie od tego, czy </w:t>
+      </w:r>
+      <w:r>
+        <w:t>przewiduje</w:t>
+      </w:r>
+      <w:r>
+        <w:t xml:space="preserve"> się klasę, czy wartość liczbową.</w:t>
+      </w:r>
+      <w:r>
+        <w:tab/>
+      </w:r>
+    </w:p>
+    <w:p>
+      <w:pPr>
+        <w:jc w:val="both"/>
+      </w:pPr>
+      <w:r>
+        <w:t xml:space="preserve">Przypisanie liścia węzła. </w:t>
+      </w:r>
+      <w:r>
+        <w:t>Drzewa</w:t>
+      </w:r>
+      <w:r>
+        <w:t xml:space="preserve"> grupują obserwacje w węzły liści, te informacje mogą być przydatne do inżynierii funkcji lub interpretacji modelu.</w:t>
+      </w:r>
+      <w:r>
+        <w:tab/>
+      </w:r>
+    </w:p>
+    <w:p>
+      <w:pPr>
+        <w:pStyle w:val="Nagwek2"/>
+      </w:pPr>
+      <w:proofErr w:type="spellStart"/>
+      <w:r>
+        <w:t>Stacked</w:t>
+      </w:r>
+      <w:proofErr w:type="spellEnd"/>
+      <w:r>
+        <w:t xml:space="preserve"> </w:t>
+      </w:r>
+      <w:proofErr w:type="spellStart"/>
+      <w:r>
+        <w:t>Ensambles</w:t>
+      </w:r>
+      <w:proofErr w:type="spellEnd"/>
+    </w:p>
+    <w:p>
+      <w:proofErr w:type="spellStart"/>
+      <w:r>
+        <w:t>Stacked</w:t>
+      </w:r>
+      <w:proofErr w:type="spellEnd"/>
+      <w:r>
+        <w:t xml:space="preserve"> </w:t>
+      </w:r>
+      <w:proofErr w:type="spellStart"/>
+      <w:r>
+        <w:t>Ensambles</w:t>
+      </w:r>
+      <w:proofErr w:type="spellEnd"/>
+      <w:r>
+        <w:t xml:space="preserve"> jest metodą nadzorowania algorytmów uczenia maszynowego w zespole, który znajduje optymalną kombinację zbioru algorytmów przewidywania przy użyciu procesu zwanego układaniem w stos.</w:t>
+      </w:r>
+      <w:r>
+        <w:tab/>
+      </w:r>
+    </w:p>
+    <w:p>
+      <w:pPr>
+        <w:jc w:val="both"/>
+      </w:pPr>
+      <w:proofErr w:type="spellStart"/>
+      <w:r>
+        <w:t>Stacking</w:t>
+      </w:r>
+      <w:proofErr w:type="spellEnd"/>
+      <w:r>
+        <w:t xml:space="preserve">, znany również jako Super Learning lub </w:t>
+      </w:r>
+      <w:proofErr w:type="spellStart"/>
+      <w:r>
+        <w:t>Stacked</w:t>
+      </w:r>
+      <w:proofErr w:type="spellEnd"/>
+      <w:r>
+        <w:t xml:space="preserve"> </w:t>
+      </w:r>
+      <w:proofErr w:type="spellStart"/>
+      <w:r>
+        <w:t>Regression</w:t>
+      </w:r>
+      <w:proofErr w:type="spellEnd"/>
+      <w:r>
+        <w:t xml:space="preserve"> jest klasą algorytmów, która polega na szkoleniu "</w:t>
+      </w:r>
+      <w:proofErr w:type="spellStart"/>
+      <w:r>
+        <w:t>meta</w:t>
+      </w:r>
+      <w:r>
+        <w:t>ucznia</w:t>
+      </w:r>
+      <w:proofErr w:type="spellEnd"/>
+      <w:r>
+        <w:t>" ("</w:t>
+      </w:r>
+      <w:proofErr w:type="spellStart"/>
+      <w:r>
+        <w:t>metalearner</w:t>
+      </w:r>
+      <w:proofErr w:type="spellEnd"/>
+      <w:r>
+        <w:t>"</w:t>
+      </w:r>
+      <w:r>
+        <w:t xml:space="preserve">) </w:t>
+      </w:r>
+      <w:r>
+        <w:t xml:space="preserve">drugiego poziomu w celu odnalezienia optymalnej kombinacji podstawowych uczniów. Celem układania w stosy jest </w:t>
+      </w:r>
+      <w:r>
+        <w:t>zgromadzenie</w:t>
+      </w:r>
+      <w:r>
+        <w:t xml:space="preserve"> razem </w:t>
+      </w:r>
+      <w:r>
+        <w:t>silnych</w:t>
+      </w:r>
+      <w:r>
+        <w:t xml:space="preserve"> i zróżnicowanych grup uczniów.</w:t>
+      </w:r>
+      <w:r>
+        <w:tab/>
+      </w:r>
+    </w:p>
+    <w:p>
+      <w:pPr>
+        <w:pStyle w:val="Nagwek2"/>
+        <w:rPr>
+          <w:lang w:val="en-GB"/>
+        </w:rPr>
+      </w:pPr>
+      <w:r>
+        <w:rPr>
+          <w:lang w:val="en-GB"/>
+        </w:rPr>
+        <w:t xml:space="preserve">Extremely Randomized Trees (w </w:t>
+      </w:r>
+      <w:proofErr w:type="spellStart"/>
+      <w:r>
+        <w:rPr>
+          <w:lang w:val="en-GB"/>
+        </w:rPr>
+        <w:t>ramach</w:t>
+      </w:r>
+      <w:proofErr w:type="spellEnd"/>
+      <w:r>
+        <w:rPr>
+          <w:lang w:val="en-GB"/>
+        </w:rPr>
+        <w:t xml:space="preserve"> DRF)</w:t>
+      </w:r>
+    </w:p>
+    <w:p>
+      <w:pPr>
+        <w:jc w:val="both"/>
+        <w:rPr>
+          <w:lang w:val="en-GB"/>
+        </w:rPr>
+      </w:pPr>
+      <w:r>
+        <w:t xml:space="preserve">W lasach losowych podzbiór cech branych pod uwagę jest używany do określenia najbardziej dyskryminujących progów, które będą wybrane jako reguła podziału. W ekstremalnie losowych drzewach (XRT) używany jest losowy podzbiór cech kandydujących, lecz nie są szukane najbardziej dyskryminujące progi, lecz są one losowane dla każdej cechy </w:t>
+      </w:r>
+      <w:proofErr w:type="spellStart"/>
+      <w:r>
+        <w:t>kandyduącej</w:t>
+      </w:r>
+      <w:proofErr w:type="spellEnd"/>
+      <w:r>
+        <w:t xml:space="preserve">, a najlepszy z nich jest wybierany jako reguła podziału. </w:t>
+      </w:r>
+      <w:proofErr w:type="spellStart"/>
+      <w:r>
+        <w:rPr>
+          <w:lang w:val="en-GB"/>
+        </w:rPr>
+        <w:t>Pozwala</w:t>
+      </w:r>
+      <w:proofErr w:type="spellEnd"/>
+      <w:r>
+        <w:rPr>
+          <w:lang w:val="en-GB"/>
+        </w:rPr>
+        <w:t xml:space="preserve"> to </w:t>
+      </w:r>
+      <w:proofErr w:type="spellStart"/>
+      <w:r>
+        <w:rPr>
+          <w:lang w:val="en-GB"/>
+        </w:rPr>
+        <w:t>zredukować</w:t>
+      </w:r>
+      <w:proofErr w:type="spellEnd"/>
+      <w:r>
+        <w:rPr>
+          <w:lang w:val="en-GB"/>
+        </w:rPr>
+        <w:t xml:space="preserve"> </w:t>
+      </w:r>
+      <w:proofErr w:type="spellStart"/>
+      <w:r>
+        <w:rPr>
+          <w:lang w:val="en-GB"/>
+        </w:rPr>
+        <w:t>wariancję</w:t>
+      </w:r>
+      <w:proofErr w:type="spellEnd"/>
+      <w:r>
+        <w:rPr>
+          <w:lang w:val="en-GB"/>
+        </w:rPr>
+        <w:t xml:space="preserve"> </w:t>
+      </w:r>
+      <w:proofErr w:type="spellStart"/>
+      <w:r>
+        <w:rPr>
+          <w:lang w:val="en-GB"/>
+        </w:rPr>
+        <w:t>modelu</w:t>
+      </w:r>
+      <w:proofErr w:type="spellEnd"/>
+      <w:r>
+        <w:rPr>
+          <w:lang w:val="en-GB"/>
+        </w:rPr>
+        <w:t xml:space="preserve">, </w:t>
+      </w:r>
+      <w:proofErr w:type="spellStart"/>
+      <w:r>
+        <w:rPr>
+          <w:lang w:val="en-GB"/>
+        </w:rPr>
+        <w:t>kosztem</w:t>
+      </w:r>
+      <w:proofErr w:type="spellEnd"/>
+      <w:r>
+        <w:rPr>
+          <w:lang w:val="en-GB"/>
+        </w:rPr>
+        <w:t xml:space="preserve"> </w:t>
+      </w:r>
+      <w:proofErr w:type="spellStart"/>
+      <w:r>
+        <w:rPr>
+          <w:lang w:val="en-GB"/>
+        </w:rPr>
+        <w:t>większego</w:t>
+      </w:r>
+      <w:proofErr w:type="spellEnd"/>
+      <w:r>
+        <w:rPr>
+          <w:lang w:val="en-GB"/>
+        </w:rPr>
+        <w:t xml:space="preserve"> </w:t>
+      </w:r>
+      <w:proofErr w:type="spellStart"/>
+      <w:r>
+        <w:rPr>
+          <w:lang w:val="en-GB"/>
+        </w:rPr>
+        <w:t>wzrostu</w:t>
+      </w:r>
+      <w:proofErr w:type="spellEnd"/>
+      <w:r>
+        <w:rPr>
+          <w:lang w:val="en-GB"/>
+        </w:rPr>
+        <w:t xml:space="preserve"> </w:t>
+      </w:r>
+      <w:proofErr w:type="spellStart"/>
+      <w:r>
+        <w:rPr>
+          <w:lang w:val="en-GB"/>
+        </w:rPr>
+        <w:t>biasu</w:t>
+      </w:r>
+      <w:proofErr w:type="spellEnd"/>
+      <w:r>
+        <w:rPr>
+          <w:lang w:val="en-GB"/>
+        </w:rPr>
+        <w:t>.</w:t>
+      </w:r>
+      <w:r>
+        <w:rPr>
+          <w:lang w:val="en-GB"/>
+        </w:rPr>
+        <w:tab/>
+      </w:r>
+    </w:p>
+    <w:p>
+      <w:pPr>
         <w:pStyle w:val="Nagwek1"/>
-      </w:pPr>
-      <w:r>
-        <w:t>Sposób wyboru modelu</w:t>
+        <w:rPr>
+          <w:rFonts w:eastAsiaTheme="minorHAnsi"/>
+          <w:lang w:val="en-GB"/>
+        </w:rPr>
+      </w:pPr>
+      <w:proofErr w:type="spellStart"/>
+      <w:r>
+        <w:rPr>
+          <w:rFonts w:eastAsiaTheme="minorHAnsi"/>
+          <w:lang w:val="en-GB"/>
+        </w:rPr>
+        <w:lastRenderedPageBreak/>
+        <w:t>Automatyczny</w:t>
+      </w:r>
+      <w:proofErr w:type="spellEnd"/>
+      <w:r>
+        <w:rPr>
+          <w:rFonts w:eastAsiaTheme="minorHAnsi"/>
+          <w:lang w:val="en-GB"/>
+        </w:rPr>
+        <w:t xml:space="preserve"> </w:t>
+      </w:r>
+      <w:proofErr w:type="spellStart"/>
+      <w:r>
+        <w:rPr>
+          <w:rFonts w:eastAsiaTheme="minorHAnsi"/>
+          <w:lang w:val="en-GB"/>
+        </w:rPr>
+        <w:t>wybór</w:t>
+      </w:r>
+      <w:proofErr w:type="spellEnd"/>
+      <w:r>
+        <w:rPr>
+          <w:rFonts w:eastAsiaTheme="minorHAnsi"/>
+          <w:lang w:val="en-GB"/>
+        </w:rPr>
+        <w:t xml:space="preserve"> </w:t>
+      </w:r>
+      <w:proofErr w:type="spellStart"/>
+      <w:r>
+        <w:rPr>
+          <w:rFonts w:eastAsiaTheme="minorHAnsi"/>
+          <w:lang w:val="en-GB"/>
+        </w:rPr>
+        <w:t>modelu</w:t>
+      </w:r>
+      <w:proofErr w:type="spellEnd"/>
+    </w:p>
+    <w:p>
+      <w:r>
+        <w:t>Zdecydowaliśmy się skorzystać z</w:t>
+      </w:r>
+      <w:r>
+        <w:t xml:space="preserve"> biblioteki H20, która posiada wbudowaną automatyczną procedurę wyboru najlepszego modelu. W procesie przeszukiwania kluczowe są wartości </w:t>
+      </w:r>
+      <w:proofErr w:type="spellStart"/>
+      <w:r>
+        <w:t>mean</w:t>
+      </w:r>
+      <w:proofErr w:type="spellEnd"/>
+      <w:r>
+        <w:t xml:space="preserve"> </w:t>
+      </w:r>
+      <w:proofErr w:type="spellStart"/>
+      <w:r>
+        <w:t>residual</w:t>
+      </w:r>
+      <w:proofErr w:type="spellEnd"/>
+      <w:r>
+        <w:t xml:space="preserve"> </w:t>
+      </w:r>
+      <w:proofErr w:type="spellStart"/>
+      <w:r>
+        <w:t>variance</w:t>
+      </w:r>
+      <w:proofErr w:type="spellEnd"/>
+      <w:r>
+        <w:t>.  Wykonania pełnego przeszukiwania nie było jednak możliwe ze względu na ograniczenia sprzętowe.</w:t>
       </w:r>
     </w:p>
     <w:p>
@@ -710,14 +3484,569 @@
         <w:pStyle w:val="Nagwek2"/>
       </w:pPr>
       <w:r>
-        <w:t>Prognozy 3 miesięcznych zwrotów</w:t>
+        <w:t>Prognozy dla 1 miesięcznych zwrotów</w:t>
+      </w:r>
+    </w:p>
+    <w:p>
+      <w:pPr>
+        <w:pStyle w:val="Nagwek3"/>
+      </w:pPr>
+    </w:p>
+    <w:p>
+      <w:pPr>
+        <w:pStyle w:val="Nagwek3"/>
+      </w:pPr>
+      <w:r>
+        <w:t>Wyniki na danych treningowych</w:t>
+      </w:r>
+    </w:p>
+    <w:p>
+      <w:r>
+        <w:rPr>
+          <w:noProof/>
+        </w:rPr>
+        <w:drawing>
+          <wp:inline distT="0" distB="0" distL="0" distR="0" wp14:anchorId="7FC1BB93" wp14:editId="4D54C988">
+            <wp:extent cx="6141720" cy="1231392"/>
+            <wp:effectExtent l="0" t="0" r="0" b="6985"/>
+            <wp:docPr id="16" name="Obraz 16"/>
+            <wp:cNvGraphicFramePr>
+              <a:graphicFrameLocks xmlns:a="http://schemas.openxmlformats.org/drawingml/2006/main" noChangeAspect="1"/>
+            </wp:cNvGraphicFramePr>
+            <a:graphic xmlns:a="http://schemas.openxmlformats.org/drawingml/2006/main">
+              <a:graphicData uri="http://schemas.openxmlformats.org/drawingml/2006/picture">
+                <pic:pic xmlns:pic="http://schemas.openxmlformats.org/drawingml/2006/picture">
+                  <pic:nvPicPr>
+                    <pic:cNvPr id="0" name="Picture 11"/>
+                    <pic:cNvPicPr>
+                      <a:picLocks noChangeAspect="1" noChangeArrowheads="1"/>
+                    </pic:cNvPicPr>
+                  </pic:nvPicPr>
+                  <pic:blipFill>
+                    <a:blip r:embed="rId15">
+                      <a:extLst>
+                        <a:ext uri="{28A0092B-C50C-407E-A947-70E740481C1C}">
+                          <a14:useLocalDpi xmlns:a14="http://schemas.microsoft.com/office/drawing/2010/main" val="0"/>
+                        </a:ext>
+                      </a:extLst>
+                    </a:blip>
+                    <a:srcRect/>
+                    <a:stretch>
+                      <a:fillRect/>
+                    </a:stretch>
+                  </pic:blipFill>
+                  <pic:spPr bwMode="auto">
+                    <a:xfrm>
+                      <a:off x="0" y="0"/>
+                      <a:ext cx="6190150" cy="1241102"/>
+                    </a:xfrm>
+                    <a:prstGeom prst="rect">
+                      <a:avLst/>
+                    </a:prstGeom>
+                    <a:noFill/>
+                    <a:ln>
+                      <a:noFill/>
+                    </a:ln>
+                  </pic:spPr>
+                </pic:pic>
+              </a:graphicData>
+            </a:graphic>
+          </wp:inline>
+        </w:drawing>
+      </w:r>
+    </w:p>
+    <w:p>
+      <w:pPr>
+        <w:pStyle w:val="Nagwek3"/>
+      </w:pPr>
+      <w:r>
+        <w:t>Wyniki dla danych testowych</w:t>
+      </w:r>
+    </w:p>
+    <w:p>
+      <w:r>
+        <w:rPr>
+          <w:noProof/>
+        </w:rPr>
+        <w:drawing>
+          <wp:inline distT="0" distB="0" distL="0" distR="0" wp14:anchorId="69D671F9" wp14:editId="5B9F9D61">
+            <wp:extent cx="6310224" cy="1255395"/>
+            <wp:effectExtent l="0" t="0" r="0" b="1905"/>
+            <wp:docPr id="17" name="Obraz 17"/>
+            <wp:cNvGraphicFramePr>
+              <a:graphicFrameLocks xmlns:a="http://schemas.openxmlformats.org/drawingml/2006/main" noChangeAspect="1"/>
+            </wp:cNvGraphicFramePr>
+            <a:graphic xmlns:a="http://schemas.openxmlformats.org/drawingml/2006/main">
+              <a:graphicData uri="http://schemas.openxmlformats.org/drawingml/2006/picture">
+                <pic:pic xmlns:pic="http://schemas.openxmlformats.org/drawingml/2006/picture">
+                  <pic:nvPicPr>
+                    <pic:cNvPr id="0" name="Picture 12"/>
+                    <pic:cNvPicPr>
+                      <a:picLocks noChangeAspect="1" noChangeArrowheads="1"/>
+                    </pic:cNvPicPr>
+                  </pic:nvPicPr>
+                  <pic:blipFill>
+                    <a:blip r:embed="rId16">
+                      <a:extLst>
+                        <a:ext uri="{28A0092B-C50C-407E-A947-70E740481C1C}">
+                          <a14:useLocalDpi xmlns:a14="http://schemas.microsoft.com/office/drawing/2010/main" val="0"/>
+                        </a:ext>
+                      </a:extLst>
+                    </a:blip>
+                    <a:srcRect/>
+                    <a:stretch>
+                      <a:fillRect/>
+                    </a:stretch>
+                  </pic:blipFill>
+                  <pic:spPr bwMode="auto">
+                    <a:xfrm>
+                      <a:off x="0" y="0"/>
+                      <a:ext cx="6356115" cy="1264525"/>
+                    </a:xfrm>
+                    <a:prstGeom prst="rect">
+                      <a:avLst/>
+                    </a:prstGeom>
+                    <a:noFill/>
+                    <a:ln>
+                      <a:noFill/>
+                    </a:ln>
+                  </pic:spPr>
+                </pic:pic>
+              </a:graphicData>
+            </a:graphic>
+          </wp:inline>
+        </w:drawing>
+      </w:r>
+    </w:p>
+    <w:p>
+      <w:pPr>
+        <w:pStyle w:val="Nagwek2"/>
+      </w:pPr>
+      <w:r>
+        <w:t>Prognozy</w:t>
+      </w:r>
+      <w:r>
+        <w:t xml:space="preserve"> dla</w:t>
+      </w:r>
+      <w:r>
+        <w:t xml:space="preserve"> 3 miesięcznych zwrotów</w:t>
+      </w:r>
+    </w:p>
+    <w:p>
+      <w:pPr>
+        <w:pStyle w:val="Nagwek3"/>
+      </w:pPr>
+      <w:r>
+        <w:t>Wyniki na danych treningowych</w:t>
+      </w:r>
+    </w:p>
+    <w:p>
+      <w:r>
+        <w:rPr>
+          <w:noProof/>
+        </w:rPr>
+        <w:drawing>
+          <wp:inline distT="0" distB="0" distL="0" distR="0" wp14:anchorId="7BA1B6C4" wp14:editId="61536D66">
+            <wp:extent cx="6316980" cy="1304544"/>
+            <wp:effectExtent l="0" t="0" r="7620" b="0"/>
+            <wp:docPr id="18" name="Obraz 18"/>
+            <wp:cNvGraphicFramePr>
+              <a:graphicFrameLocks xmlns:a="http://schemas.openxmlformats.org/drawingml/2006/main" noChangeAspect="1"/>
+            </wp:cNvGraphicFramePr>
+            <a:graphic xmlns:a="http://schemas.openxmlformats.org/drawingml/2006/main">
+              <a:graphicData uri="http://schemas.openxmlformats.org/drawingml/2006/picture">
+                <pic:pic xmlns:pic="http://schemas.openxmlformats.org/drawingml/2006/picture">
+                  <pic:nvPicPr>
+                    <pic:cNvPr id="0" name="Picture 13"/>
+                    <pic:cNvPicPr>
+                      <a:picLocks noChangeAspect="1" noChangeArrowheads="1"/>
+                    </pic:cNvPicPr>
+                  </pic:nvPicPr>
+                  <pic:blipFill>
+                    <a:blip r:embed="rId17">
+                      <a:extLst>
+                        <a:ext uri="{28A0092B-C50C-407E-A947-70E740481C1C}">
+                          <a14:useLocalDpi xmlns:a14="http://schemas.microsoft.com/office/drawing/2010/main" val="0"/>
+                        </a:ext>
+                      </a:extLst>
+                    </a:blip>
+                    <a:srcRect/>
+                    <a:stretch>
+                      <a:fillRect/>
+                    </a:stretch>
+                  </pic:blipFill>
+                  <pic:spPr bwMode="auto">
+                    <a:xfrm>
+                      <a:off x="0" y="0"/>
+                      <a:ext cx="6367374" cy="1314951"/>
+                    </a:xfrm>
+                    <a:prstGeom prst="rect">
+                      <a:avLst/>
+                    </a:prstGeom>
+                    <a:noFill/>
+                    <a:ln>
+                      <a:noFill/>
+                    </a:ln>
+                  </pic:spPr>
+                </pic:pic>
+              </a:graphicData>
+            </a:graphic>
+          </wp:inline>
+        </w:drawing>
+      </w:r>
+    </w:p>
+    <w:p>
+      <w:pPr>
+        <w:pStyle w:val="Nagwek3"/>
+      </w:pPr>
+      <w:r>
+        <w:t>Wyniki dla danych testowych</w:t>
+      </w:r>
+      <w:r>
+        <w:rPr>
+          <w:noProof/>
+        </w:rPr>
+        <w:drawing>
+          <wp:inline distT="0" distB="0" distL="0" distR="0" wp14:anchorId="4435D326" wp14:editId="06593F22">
+            <wp:extent cx="6340475" cy="1225296"/>
+            <wp:effectExtent l="0" t="0" r="3175" b="0"/>
+            <wp:docPr id="19" name="Obraz 19"/>
+            <wp:cNvGraphicFramePr>
+              <a:graphicFrameLocks xmlns:a="http://schemas.openxmlformats.org/drawingml/2006/main" noChangeAspect="1"/>
+            </wp:cNvGraphicFramePr>
+            <a:graphic xmlns:a="http://schemas.openxmlformats.org/drawingml/2006/main">
+              <a:graphicData uri="http://schemas.openxmlformats.org/drawingml/2006/picture">
+                <pic:pic xmlns:pic="http://schemas.openxmlformats.org/drawingml/2006/picture">
+                  <pic:nvPicPr>
+                    <pic:cNvPr id="0" name="Picture 14"/>
+                    <pic:cNvPicPr>
+                      <a:picLocks noChangeAspect="1" noChangeArrowheads="1"/>
+                    </pic:cNvPicPr>
+                  </pic:nvPicPr>
+                  <pic:blipFill>
+                    <a:blip r:embed="rId18">
+                      <a:extLst>
+                        <a:ext uri="{28A0092B-C50C-407E-A947-70E740481C1C}">
+                          <a14:useLocalDpi xmlns:a14="http://schemas.microsoft.com/office/drawing/2010/main" val="0"/>
+                        </a:ext>
+                      </a:extLst>
+                    </a:blip>
+                    <a:srcRect/>
+                    <a:stretch>
+                      <a:fillRect/>
+                    </a:stretch>
+                  </pic:blipFill>
+                  <pic:spPr bwMode="auto">
+                    <a:xfrm>
+                      <a:off x="0" y="0"/>
+                      <a:ext cx="6367588" cy="1230536"/>
+                    </a:xfrm>
+                    <a:prstGeom prst="rect">
+                      <a:avLst/>
+                    </a:prstGeom>
+                    <a:noFill/>
+                    <a:ln>
+                      <a:noFill/>
+                    </a:ln>
+                  </pic:spPr>
+                </pic:pic>
+              </a:graphicData>
+            </a:graphic>
+          </wp:inline>
+        </w:drawing>
       </w:r>
     </w:p>
     <w:p/>
     <w:p/>
     <w:p>
-      <w:r>
-        <w:t>Słabe wyniki modeli nie zaskakując, gdy weźmiemy pod uwagę, że korelacja pomiędzy ocenami ekspertów a zwrotami jest niewielka.</w:t>
+      <w:pPr>
+        <w:pStyle w:val="Nagwek2"/>
+      </w:pPr>
+      <w:r>
+        <w:lastRenderedPageBreak/>
+        <w:t>Prognozy dla 6 miesięcznych zwrotów</w:t>
+      </w:r>
+    </w:p>
+    <w:p>
+      <w:pPr>
+        <w:pStyle w:val="Nagwek3"/>
+      </w:pPr>
+      <w:r>
+        <w:t>Wyniki na danych treningowych</w:t>
+      </w:r>
+    </w:p>
+    <w:p>
+      <w:r>
+        <w:rPr>
+          <w:noProof/>
+        </w:rPr>
+        <w:drawing>
+          <wp:inline distT="0" distB="0" distL="0" distR="0" wp14:anchorId="02D89263" wp14:editId="4192289D">
+            <wp:extent cx="6386836" cy="1267968"/>
+            <wp:effectExtent l="0" t="0" r="0" b="8890"/>
+            <wp:docPr id="20" name="Obraz 20"/>
+            <wp:cNvGraphicFramePr>
+              <a:graphicFrameLocks xmlns:a="http://schemas.openxmlformats.org/drawingml/2006/main" noChangeAspect="1"/>
+            </wp:cNvGraphicFramePr>
+            <a:graphic xmlns:a="http://schemas.openxmlformats.org/drawingml/2006/main">
+              <a:graphicData uri="http://schemas.openxmlformats.org/drawingml/2006/picture">
+                <pic:pic xmlns:pic="http://schemas.openxmlformats.org/drawingml/2006/picture">
+                  <pic:nvPicPr>
+                    <pic:cNvPr id="0" name="Picture 15"/>
+                    <pic:cNvPicPr>
+                      <a:picLocks noChangeAspect="1" noChangeArrowheads="1"/>
+                    </pic:cNvPicPr>
+                  </pic:nvPicPr>
+                  <pic:blipFill>
+                    <a:blip r:embed="rId19">
+                      <a:extLst>
+                        <a:ext uri="{28A0092B-C50C-407E-A947-70E740481C1C}">
+                          <a14:useLocalDpi xmlns:a14="http://schemas.microsoft.com/office/drawing/2010/main" val="0"/>
+                        </a:ext>
+                      </a:extLst>
+                    </a:blip>
+                    <a:srcRect/>
+                    <a:stretch>
+                      <a:fillRect/>
+                    </a:stretch>
+                  </pic:blipFill>
+                  <pic:spPr bwMode="auto">
+                    <a:xfrm>
+                      <a:off x="0" y="0"/>
+                      <a:ext cx="6421329" cy="1274816"/>
+                    </a:xfrm>
+                    <a:prstGeom prst="rect">
+                      <a:avLst/>
+                    </a:prstGeom>
+                    <a:noFill/>
+                    <a:ln>
+                      <a:noFill/>
+                    </a:ln>
+                  </pic:spPr>
+                </pic:pic>
+              </a:graphicData>
+            </a:graphic>
+          </wp:inline>
+        </w:drawing>
+      </w:r>
+    </w:p>
+    <w:p>
+      <w:pPr>
+        <w:pStyle w:val="Nagwek3"/>
+      </w:pPr>
+      <w:r>
+        <w:t>Wyniki dla danych testowych</w:t>
+      </w:r>
+    </w:p>
+    <w:p>
+      <w:r>
+        <w:rPr>
+          <w:noProof/>
+        </w:rPr>
+        <w:drawing>
+          <wp:inline distT="0" distB="0" distL="0" distR="0" wp14:anchorId="2B163D44" wp14:editId="2A79FC5A">
+            <wp:extent cx="6393888" cy="1274064"/>
+            <wp:effectExtent l="0" t="0" r="6985" b="2540"/>
+            <wp:docPr id="21" name="Obraz 21"/>
+            <wp:cNvGraphicFramePr>
+              <a:graphicFrameLocks xmlns:a="http://schemas.openxmlformats.org/drawingml/2006/main" noChangeAspect="1"/>
+            </wp:cNvGraphicFramePr>
+            <a:graphic xmlns:a="http://schemas.openxmlformats.org/drawingml/2006/main">
+              <a:graphicData uri="http://schemas.openxmlformats.org/drawingml/2006/picture">
+                <pic:pic xmlns:pic="http://schemas.openxmlformats.org/drawingml/2006/picture">
+                  <pic:nvPicPr>
+                    <pic:cNvPr id="0" name="Picture 16"/>
+                    <pic:cNvPicPr>
+                      <a:picLocks noChangeAspect="1" noChangeArrowheads="1"/>
+                    </pic:cNvPicPr>
+                  </pic:nvPicPr>
+                  <pic:blipFill>
+                    <a:blip r:embed="rId20">
+                      <a:extLst>
+                        <a:ext uri="{28A0092B-C50C-407E-A947-70E740481C1C}">
+                          <a14:useLocalDpi xmlns:a14="http://schemas.microsoft.com/office/drawing/2010/main" val="0"/>
+                        </a:ext>
+                      </a:extLst>
+                    </a:blip>
+                    <a:srcRect/>
+                    <a:stretch>
+                      <a:fillRect/>
+                    </a:stretch>
+                  </pic:blipFill>
+                  <pic:spPr bwMode="auto">
+                    <a:xfrm>
+                      <a:off x="0" y="0"/>
+                      <a:ext cx="6410718" cy="1277418"/>
+                    </a:xfrm>
+                    <a:prstGeom prst="rect">
+                      <a:avLst/>
+                    </a:prstGeom>
+                    <a:noFill/>
+                    <a:ln>
+                      <a:noFill/>
+                    </a:ln>
+                  </pic:spPr>
+                </pic:pic>
+              </a:graphicData>
+            </a:graphic>
+          </wp:inline>
+        </w:drawing>
+      </w:r>
+    </w:p>
+    <w:p/>
+    <w:p>
+      <w:pPr>
+        <w:pStyle w:val="Nagwek2"/>
+      </w:pPr>
+      <w:r>
+        <w:t>Prognozy dla 12 miesięcznych zwrotów</w:t>
+      </w:r>
+    </w:p>
+    <w:p>
+      <w:pPr>
+        <w:pStyle w:val="Nagwek3"/>
+      </w:pPr>
+      <w:r>
+        <w:t>Wyniki dla danych treningowych</w:t>
+      </w:r>
+    </w:p>
+    <w:p>
+      <w:r>
+        <w:rPr>
+          <w:noProof/>
+        </w:rPr>
+        <w:drawing>
+          <wp:inline distT="0" distB="0" distL="0" distR="0" wp14:anchorId="0FC8A971" wp14:editId="22FDD50E">
+            <wp:extent cx="6492240" cy="1432560"/>
+            <wp:effectExtent l="0" t="0" r="3810" b="0"/>
+            <wp:docPr id="22" name="Obraz 22"/>
+            <wp:cNvGraphicFramePr>
+              <a:graphicFrameLocks xmlns:a="http://schemas.openxmlformats.org/drawingml/2006/main" noChangeAspect="1"/>
+            </wp:cNvGraphicFramePr>
+            <a:graphic xmlns:a="http://schemas.openxmlformats.org/drawingml/2006/main">
+              <a:graphicData uri="http://schemas.openxmlformats.org/drawingml/2006/picture">
+                <pic:pic xmlns:pic="http://schemas.openxmlformats.org/drawingml/2006/picture">
+                  <pic:nvPicPr>
+                    <pic:cNvPr id="0" name="Picture 17"/>
+                    <pic:cNvPicPr>
+                      <a:picLocks noChangeAspect="1" noChangeArrowheads="1"/>
+                    </pic:cNvPicPr>
+                  </pic:nvPicPr>
+                  <pic:blipFill>
+                    <a:blip r:embed="rId19">
+                      <a:extLst>
+                        <a:ext uri="{28A0092B-C50C-407E-A947-70E740481C1C}">
+                          <a14:useLocalDpi xmlns:a14="http://schemas.microsoft.com/office/drawing/2010/main" val="0"/>
+                        </a:ext>
+                      </a:extLst>
+                    </a:blip>
+                    <a:srcRect/>
+                    <a:stretch>
+                      <a:fillRect/>
+                    </a:stretch>
+                  </pic:blipFill>
+                  <pic:spPr bwMode="auto">
+                    <a:xfrm>
+                      <a:off x="0" y="0"/>
+                      <a:ext cx="6529085" cy="1440690"/>
+                    </a:xfrm>
+                    <a:prstGeom prst="rect">
+                      <a:avLst/>
+                    </a:prstGeom>
+                    <a:noFill/>
+                    <a:ln>
+                      <a:noFill/>
+                    </a:ln>
+                  </pic:spPr>
+                </pic:pic>
+              </a:graphicData>
+            </a:graphic>
+          </wp:inline>
+        </w:drawing>
+      </w:r>
+    </w:p>
+    <w:p>
+      <w:pPr>
+        <w:pStyle w:val="Nagwek3"/>
+      </w:pPr>
+      <w:r>
+        <w:t>Wyniki dla danych testowych</w:t>
+      </w:r>
+    </w:p>
+    <w:p>
+      <w:r>
+        <w:rPr>
+          <w:noProof/>
+        </w:rPr>
+        <w:drawing>
+          <wp:inline distT="0" distB="0" distL="0" distR="0" wp14:anchorId="3DB23729" wp14:editId="17CB9542">
+            <wp:extent cx="6463424" cy="1328928"/>
+            <wp:effectExtent l="0" t="0" r="0" b="5080"/>
+            <wp:docPr id="23" name="Obraz 23"/>
+            <wp:cNvGraphicFramePr>
+              <a:graphicFrameLocks xmlns:a="http://schemas.openxmlformats.org/drawingml/2006/main" noChangeAspect="1"/>
+            </wp:cNvGraphicFramePr>
+            <a:graphic xmlns:a="http://schemas.openxmlformats.org/drawingml/2006/main">
+              <a:graphicData uri="http://schemas.openxmlformats.org/drawingml/2006/picture">
+                <pic:pic xmlns:pic="http://schemas.openxmlformats.org/drawingml/2006/picture">
+                  <pic:nvPicPr>
+                    <pic:cNvPr id="0" name="Picture 18"/>
+                    <pic:cNvPicPr>
+                      <a:picLocks noChangeAspect="1" noChangeArrowheads="1"/>
+                    </pic:cNvPicPr>
+                  </pic:nvPicPr>
+                  <pic:blipFill>
+                    <a:blip r:embed="rId20">
+                      <a:extLst>
+                        <a:ext uri="{28A0092B-C50C-407E-A947-70E740481C1C}">
+                          <a14:useLocalDpi xmlns:a14="http://schemas.microsoft.com/office/drawing/2010/main" val="0"/>
+                        </a:ext>
+                      </a:extLst>
+                    </a:blip>
+                    <a:srcRect/>
+                    <a:stretch>
+                      <a:fillRect/>
+                    </a:stretch>
+                  </pic:blipFill>
+                  <pic:spPr bwMode="auto">
+                    <a:xfrm>
+                      <a:off x="0" y="0"/>
+                      <a:ext cx="6498718" cy="1336185"/>
+                    </a:xfrm>
+                    <a:prstGeom prst="rect">
+                      <a:avLst/>
+                    </a:prstGeom>
+                    <a:noFill/>
+                    <a:ln>
+                      <a:noFill/>
+                    </a:ln>
+                  </pic:spPr>
+                </pic:pic>
+              </a:graphicData>
+            </a:graphic>
+          </wp:inline>
+        </w:drawing>
+      </w:r>
+    </w:p>
+    <w:p/>
+    <w:p>
+      <w:pPr>
+        <w:pStyle w:val="Nagwek2"/>
+      </w:pPr>
+      <w:r>
+        <w:t>Komentarz do wyników</w:t>
+      </w:r>
+    </w:p>
+    <w:p>
+      <w:pPr>
+        <w:jc w:val="both"/>
+      </w:pPr>
+      <w:r>
+        <w:t xml:space="preserve">Rezultaty modelów są generalnie rzecz biorąc na bardzo niskim poziomie. Wynika to przede wszystkim z niskiej korelacji pomiędzy ocenami ekspertów a zwrotami i może świadczyć o tym, że o wiele lepszego modelu nie da się opracować. Dodatkowo należy zauważyć, że prognozy dla okazywały się być tym lepsze im dłuższy był horyzont prognozy, przy czym wszystkie rezultaty na zbiorach testowych </w:t>
+      </w:r>
+      <w:r>
+        <w:lastRenderedPageBreak/>
+        <w:t>wskazują, że równie dobrze można by zgadywać. Modele nie prezentują żadnej użytecznej mocy predykcyjnej.</w:t>
       </w:r>
     </w:p>
     <w:p>
@@ -746,7 +4075,7 @@
                     </pic:cNvPicPr>
                   </pic:nvPicPr>
                   <pic:blipFill>
-                    <a:blip r:embed="rId11">
+                    <a:blip r:embed="rId21">
                       <a:extLst>
                         <a:ext uri="{28A0092B-C50C-407E-A947-70E740481C1C}">
                           <a14:useLocalDpi xmlns:a14="http://schemas.microsoft.com/office/drawing/2010/main" val="0"/>
@@ -1231,6 +4560,28 @@
       <w:szCs w:val="26"/>
     </w:rPr>
   </w:style>
+  <w:style w:type="paragraph" w:styleId="Nagwek3">
+    <w:name w:val="heading 3"/>
+    <w:basedOn w:val="Normalny"/>
+    <w:next w:val="Normalny"/>
+    <w:link w:val="Nagwek3Znak"/>
+    <w:uiPriority w:val="9"/>
+    <w:unhideWhenUsed/>
+    <w:qFormat/>
+    <w:rsid w:val="00EC44AB"/>
+    <w:pPr>
+      <w:keepNext/>
+      <w:keepLines/>
+      <w:spacing w:before="40" w:after="0"/>
+      <w:outlineLvl w:val="2"/>
+    </w:pPr>
+    <w:rPr>
+      <w:rFonts w:asciiTheme="majorHAnsi" w:eastAsiaTheme="majorEastAsia" w:hAnsiTheme="majorHAnsi" w:cstheme="majorBidi"/>
+      <w:color w:val="1F3763" w:themeColor="accent1" w:themeShade="7F"/>
+      <w:sz w:val="24"/>
+      <w:szCs w:val="24"/>
+    </w:rPr>
+  </w:style>
   <w:style w:type="character" w:default="1" w:styleId="Domylnaczcionkaakapitu">
     <w:name w:val="Default Paragraph Font"/>
     <w:uiPriority w:val="1"/>
@@ -1282,6 +4633,51 @@
       <w:color w:val="2F5496" w:themeColor="accent1" w:themeShade="BF"/>
       <w:sz w:val="26"/>
       <w:szCs w:val="26"/>
+    </w:rPr>
+  </w:style>
+  <w:style w:type="paragraph" w:styleId="NormalnyWeb">
+    <w:name w:val="Normal (Web)"/>
+    <w:basedOn w:val="Normalny"/>
+    <w:uiPriority w:val="99"/>
+    <w:semiHidden/>
+    <w:unhideWhenUsed/>
+    <w:rsid w:val="00F763E1"/>
+    <w:pPr>
+      <w:spacing w:before="100" w:beforeAutospacing="1" w:after="100" w:afterAutospacing="1" w:line="240" w:lineRule="auto"/>
+    </w:pPr>
+    <w:rPr>
+      <w:rFonts w:ascii="Times New Roman" w:eastAsia="Times New Roman" w:hAnsi="Times New Roman" w:cs="Times New Roman"/>
+      <w:sz w:val="24"/>
+      <w:szCs w:val="24"/>
+      <w:lang w:eastAsia="pl-PL"/>
+    </w:rPr>
+  </w:style>
+  <w:style w:type="character" w:customStyle="1" w:styleId="tojvnm2t">
+    <w:name w:val="tojvnm2t"/>
+    <w:basedOn w:val="Domylnaczcionkaakapitu"/>
+    <w:rsid w:val="008D3D94"/>
+  </w:style>
+  <w:style w:type="character" w:styleId="Tekstzastpczy">
+    <w:name w:val="Placeholder Text"/>
+    <w:basedOn w:val="Domylnaczcionkaakapitu"/>
+    <w:uiPriority w:val="99"/>
+    <w:semiHidden/>
+    <w:rsid w:val="008D3D94"/>
+    <w:rPr>
+      <w:color w:val="808080"/>
+    </w:rPr>
+  </w:style>
+  <w:style w:type="character" w:customStyle="1" w:styleId="Nagwek3Znak">
+    <w:name w:val="Nagłówek 3 Znak"/>
+    <w:basedOn w:val="Domylnaczcionkaakapitu"/>
+    <w:link w:val="Nagwek3"/>
+    <w:uiPriority w:val="9"/>
+    <w:rsid w:val="00EC44AB"/>
+    <w:rPr>
+      <w:rFonts w:asciiTheme="majorHAnsi" w:eastAsiaTheme="majorEastAsia" w:hAnsiTheme="majorHAnsi" w:cstheme="majorBidi"/>
+      <w:color w:val="1F3763" w:themeColor="accent1" w:themeShade="7F"/>
+      <w:sz w:val="24"/>
+      <w:szCs w:val="24"/>
     </w:rPr>
   </w:style>
 </w:styles>

</xml_diff>